<commit_message>
Corrected error on template
</commit_message>
<xml_diff>
--- a/template.docx
+++ b/template.docx
@@ -2470,17 +2470,68 @@
               </w:rPr>
             </w:pPr>
             <w:r>
+              <w:t>{{ communication_interaction_provision_1 }}</w:t>
+            </w:r>
+          </w:p>
+        </w:tc>
+        <w:tc>
+          <w:tcPr>
+            <w:tcW w:w="5386" w:type="dxa"/>
+          </w:tcPr>
+          <w:p>
+            <w:r>
+              <w:rPr>
+                <w:rFonts w:cs="Arial"/>
+              </w:rPr>
               <w:t>{{ communication_interaction_outcome_1 }}</w:t>
             </w:r>
           </w:p>
         </w:tc>
+      </w:tr>
+      <w:tr>
+        <w:tc>
+          <w:tcPr>
+            <w:tcW w:w="4649" w:type="dxa"/>
+          </w:tcPr>
+          <w:p>
+            <w:pPr>
+              <w:rPr>
+                <w:rFonts w:cs="Arial"/>
+              </w:rPr>
+            </w:pPr>
+            <w:r>
+              <w:rPr>
+                <w:rFonts w:cs="Arial"/>
+              </w:rPr>
+              <w:t>{{ communication_interaction_need_2 }}</w:t>
+            </w:r>
+          </w:p>
+        </w:tc>
+        <w:tc>
+          <w:tcPr>
+            <w:tcW w:w="5269" w:type="dxa"/>
+          </w:tcPr>
+          <w:p>
+            <w:pPr>
+              <w:rPr>
+                <w:rFonts w:cs="Arial"/>
+              </w:rPr>
+            </w:pPr>
+            <w:r>
+              <w:t>{{ communication_interaction_provision_2 }}</w:t>
+            </w:r>
+          </w:p>
+        </w:tc>
         <w:tc>
           <w:tcPr>
             <w:tcW w:w="5386" w:type="dxa"/>
           </w:tcPr>
           <w:p>
             <w:r>
-              <w:t>{{ communication_interaction_provision_1 }}</w:t>
+              <w:rPr>
+                <w:rFonts w:cs="Arial"/>
+              </w:rPr>
+              <w:t>{{ communication_interaction_outcome_2 }}</w:t>
             </w:r>
           </w:p>
         </w:tc>
@@ -2500,7 +2551,7 @@
               <w:rPr>
                 <w:rFonts w:cs="Arial"/>
               </w:rPr>
-              <w:t>{{ communication_interaction_need_2 }}</w:t>
+              <w:t>{{ communication_interaction_need_3 }}</w:t>
             </w:r>
           </w:p>
         </w:tc>
@@ -2515,7 +2566,7 @@
               </w:rPr>
             </w:pPr>
             <w:r>
-              <w:t>{{ communication_interaction_outcome_2 }}</w:t>
+              <w:t>{{ communication_interaction_provision_3 }}</w:t>
             </w:r>
           </w:p>
         </w:tc>
@@ -2525,7 +2576,10 @@
           </w:tcPr>
           <w:p>
             <w:r>
-              <w:t>{{ communication_interaction_provision_2 }}</w:t>
+              <w:rPr>
+                <w:rFonts w:cs="Arial"/>
+              </w:rPr>
+              <w:t>{{ communication_interaction_outcome_3 }}</w:t>
             </w:r>
           </w:p>
         </w:tc>
@@ -2545,7 +2599,19 @@
               <w:rPr>
                 <w:rFonts w:cs="Arial"/>
               </w:rPr>
-              <w:t>{{ communication_interaction_need_3 }}</w:t>
+              <w:t>{{ communication_interaction_need_</w:t>
+            </w:r>
+            <w:r>
+              <w:rPr>
+                <w:rFonts w:cs="Arial"/>
+              </w:rPr>
+              <w:t>4</w:t>
+            </w:r>
+            <w:r>
+              <w:rPr>
+                <w:rFonts w:cs="Arial"/>
+              </w:rPr>
+              <w:t xml:space="preserve"> }}</w:t>
             </w:r>
           </w:p>
         </w:tc>
@@ -2554,13 +2620,14 @@
             <w:tcW w:w="5269" w:type="dxa"/>
           </w:tcPr>
           <w:p>
-            <w:pPr>
-              <w:rPr>
-                <w:rFonts w:cs="Arial"/>
-              </w:rPr>
-            </w:pPr>
-            <w:r>
-              <w:t>{{ communication_interaction_outcome_3 }}</w:t>
+            <w:r>
+              <w:t>{{ communication_interaction_provision_</w:t>
+            </w:r>
+            <w:r>
+              <w:t>4</w:t>
+            </w:r>
+            <w:r>
+              <w:t xml:space="preserve"> }}</w:t>
             </w:r>
           </w:p>
         </w:tc>
@@ -2570,71 +2637,10 @@
           </w:tcPr>
           <w:p>
             <w:r>
-              <w:t>{{ communication_interaction_provision_3 }}</w:t>
-            </w:r>
-          </w:p>
-        </w:tc>
-      </w:tr>
-      <w:tr>
-        <w:tc>
-          <w:tcPr>
-            <w:tcW w:w="4649" w:type="dxa"/>
-          </w:tcPr>
-          <w:p>
-            <w:pPr>
-              <w:rPr>
-                <w:rFonts w:cs="Arial"/>
-              </w:rPr>
-            </w:pPr>
-            <w:r>
-              <w:rPr>
-                <w:rFonts w:cs="Arial"/>
-              </w:rPr>
-              <w:t>{{ communication_interaction_need_</w:t>
-            </w:r>
-            <w:r>
-              <w:rPr>
-                <w:rFonts w:cs="Arial"/>
-              </w:rPr>
-              <w:t>4</w:t>
-            </w:r>
-            <w:r>
-              <w:rPr>
-                <w:rFonts w:cs="Arial"/>
-              </w:rPr>
-              <w:t xml:space="preserve"> }}</w:t>
-            </w:r>
-          </w:p>
-        </w:tc>
-        <w:tc>
-          <w:tcPr>
-            <w:tcW w:w="5269" w:type="dxa"/>
-          </w:tcPr>
-          <w:p>
-            <w:r>
-              <w:t>{{ communication_interaction_outcome_</w:t>
-            </w:r>
-            <w:r>
-              <w:t>4</w:t>
-            </w:r>
-            <w:r>
-              <w:t xml:space="preserve"> }}</w:t>
-            </w:r>
-          </w:p>
-        </w:tc>
-        <w:tc>
-          <w:tcPr>
-            <w:tcW w:w="5386" w:type="dxa"/>
-          </w:tcPr>
-          <w:p>
-            <w:r>
-              <w:t>{{ communication_interaction_provision_</w:t>
-            </w:r>
-            <w:r>
-              <w:t>4</w:t>
-            </w:r>
-            <w:r>
-              <w:t xml:space="preserve"> }}</w:t>
+              <w:rPr>
+                <w:rFonts w:cs="Arial"/>
+              </w:rPr>
+              <w:t>{{ communication_interaction_outcome_4 }}</w:t>
             </w:r>
           </w:p>
         </w:tc>
@@ -2677,7 +2683,7 @@
           </w:tcPr>
           <w:p>
             <w:r>
-              <w:t>{{ communication_interaction_outcome_</w:t>
+              <w:t>{{ communication_interaction_provision_</w:t>
             </w:r>
             <w:r>
               <w:t>5</w:t>
@@ -2693,13 +2699,10 @@
           </w:tcPr>
           <w:p>
             <w:r>
-              <w:t>{{ communication_interaction_provision_</w:t>
-            </w:r>
-            <w:r>
-              <w:t>5</w:t>
-            </w:r>
-            <w:r>
-              <w:t xml:space="preserve"> }}</w:t>
+              <w:rPr>
+                <w:rFonts w:cs="Arial"/>
+              </w:rPr>
+              <w:t>{{ communication_interaction_outcome_5 }}</w:t>
             </w:r>
           </w:p>
         </w:tc>

</xml_diff>

<commit_message>
Improved templates and simplified parsing
</commit_message>
<xml_diff>
--- a/template.docx
+++ b/template.docx
@@ -146,37 +146,12 @@
                 <w:color w:val="000000" w:themeColor="text1"/>
               </w:rPr>
             </w:pPr>
-            <w:proofErr w:type="gramStart"/>
-            <w:r>
-              <w:rPr>
-                <w:rFonts w:cs="Arial"/>
-                <w:color w:val="000000" w:themeColor="text1"/>
-              </w:rPr>
-              <w:t xml:space="preserve">{{ </w:t>
-            </w:r>
-            <w:proofErr w:type="spellStart"/>
-            <w:r>
-              <w:rPr>
-                <w:rFonts w:cs="Arial"/>
-                <w:color w:val="000000" w:themeColor="text1"/>
-              </w:rPr>
-              <w:t>child</w:t>
-            </w:r>
-            <w:proofErr w:type="gramEnd"/>
-            <w:r>
-              <w:rPr>
-                <w:rFonts w:cs="Arial"/>
-                <w:color w:val="000000" w:themeColor="text1"/>
-              </w:rPr>
-              <w:t>_or_young_person_personal_details_name</w:t>
-            </w:r>
-            <w:proofErr w:type="spellEnd"/>
-            <w:r>
-              <w:rPr>
-                <w:rFonts w:cs="Arial"/>
-                <w:color w:val="000000" w:themeColor="text1"/>
-              </w:rPr>
-              <w:t xml:space="preserve"> }}</w:t>
+            <w:r>
+              <w:rPr>
+                <w:rFonts w:cs="Arial"/>
+                <w:color w:val="000000" w:themeColor="text1"/>
+              </w:rPr>
+              <w:t>{{ name }}</w:t>
             </w:r>
           </w:p>
         </w:tc>
@@ -234,37 +209,12 @@
                 <w:color w:val="000000" w:themeColor="text1"/>
               </w:rPr>
             </w:pPr>
-            <w:proofErr w:type="gramStart"/>
-            <w:r>
-              <w:rPr>
-                <w:rFonts w:cs="Arial"/>
-                <w:color w:val="000000" w:themeColor="text1"/>
-              </w:rPr>
-              <w:t xml:space="preserve">{{ </w:t>
-            </w:r>
-            <w:proofErr w:type="spellStart"/>
-            <w:r>
-              <w:rPr>
-                <w:rFonts w:cs="Arial"/>
-                <w:color w:val="000000" w:themeColor="text1"/>
-              </w:rPr>
-              <w:t>child</w:t>
-            </w:r>
-            <w:proofErr w:type="gramEnd"/>
-            <w:r>
-              <w:rPr>
-                <w:rFonts w:cs="Arial"/>
-                <w:color w:val="000000" w:themeColor="text1"/>
-              </w:rPr>
-              <w:t>_or_young_person_personal_details_preferred_name</w:t>
-            </w:r>
-            <w:proofErr w:type="spellEnd"/>
-            <w:r>
-              <w:rPr>
-                <w:rFonts w:cs="Arial"/>
-                <w:color w:val="000000" w:themeColor="text1"/>
-              </w:rPr>
-              <w:t xml:space="preserve"> }}</w:t>
+            <w:r>
+              <w:rPr>
+                <w:rFonts w:cs="Arial"/>
+                <w:color w:val="000000" w:themeColor="text1"/>
+              </w:rPr>
+              <w:t>{{ preferred_name }}</w:t>
             </w:r>
           </w:p>
         </w:tc>
@@ -328,37 +278,12 @@
                 <w:color w:val="000000" w:themeColor="text1"/>
               </w:rPr>
             </w:pPr>
-            <w:proofErr w:type="gramStart"/>
-            <w:r>
-              <w:rPr>
-                <w:rFonts w:cs="Arial"/>
-                <w:color w:val="000000" w:themeColor="text1"/>
-              </w:rPr>
-              <w:t xml:space="preserve">{{ </w:t>
-            </w:r>
-            <w:proofErr w:type="spellStart"/>
-            <w:r>
-              <w:rPr>
-                <w:rFonts w:cs="Arial"/>
-                <w:color w:val="000000" w:themeColor="text1"/>
-              </w:rPr>
-              <w:t>child</w:t>
-            </w:r>
-            <w:proofErr w:type="gramEnd"/>
-            <w:r>
-              <w:rPr>
-                <w:rFonts w:cs="Arial"/>
-                <w:color w:val="000000" w:themeColor="text1"/>
-              </w:rPr>
-              <w:t>_or_young_person_personal_details_date_of_birth</w:t>
-            </w:r>
-            <w:proofErr w:type="spellEnd"/>
-            <w:r>
-              <w:rPr>
-                <w:rFonts w:cs="Arial"/>
-                <w:color w:val="000000" w:themeColor="text1"/>
-              </w:rPr>
-              <w:t xml:space="preserve"> }}</w:t>
+            <w:r>
+              <w:rPr>
+                <w:rFonts w:cs="Arial"/>
+                <w:color w:val="000000" w:themeColor="text1"/>
+              </w:rPr>
+              <w:t>{{ date_of_birth }}</w:t>
             </w:r>
           </w:p>
         </w:tc>
@@ -413,33 +338,11 @@
                 <w:color w:val="000000" w:themeColor="text1"/>
               </w:rPr>
             </w:pPr>
-            <w:proofErr w:type="gramStart"/>
-            <w:r>
-              <w:rPr>
-                <w:color w:val="000000" w:themeColor="text1"/>
-              </w:rPr>
-              <w:t xml:space="preserve">{{ </w:t>
-            </w:r>
-            <w:proofErr w:type="spellStart"/>
-            <w:r>
-              <w:rPr>
-                <w:color w:val="000000" w:themeColor="text1"/>
-              </w:rPr>
-              <w:t>child</w:t>
-            </w:r>
-            <w:proofErr w:type="gramEnd"/>
-            <w:r>
-              <w:rPr>
-                <w:color w:val="000000" w:themeColor="text1"/>
-              </w:rPr>
-              <w:t>_or_young_person_personal_details_sex</w:t>
-            </w:r>
-            <w:proofErr w:type="spellEnd"/>
-            <w:r>
-              <w:rPr>
-                <w:color w:val="000000" w:themeColor="text1"/>
-              </w:rPr>
-              <w:t xml:space="preserve"> }}</w:t>
+            <w:r>
+              <w:rPr>
+                <w:color w:val="000000" w:themeColor="text1"/>
+              </w:rPr>
+              <w:t>{{ sex }}</w:t>
             </w:r>
           </w:p>
         </w:tc>
@@ -489,33 +392,11 @@
                 <w:color w:val="000000" w:themeColor="text1"/>
               </w:rPr>
             </w:pPr>
-            <w:proofErr w:type="gramStart"/>
-            <w:r>
-              <w:rPr>
-                <w:color w:val="000000" w:themeColor="text1"/>
-              </w:rPr>
-              <w:t xml:space="preserve">{{ </w:t>
-            </w:r>
-            <w:proofErr w:type="spellStart"/>
-            <w:r>
-              <w:rPr>
-                <w:color w:val="000000" w:themeColor="text1"/>
-              </w:rPr>
-              <w:t>child</w:t>
-            </w:r>
-            <w:proofErr w:type="gramEnd"/>
-            <w:r>
-              <w:rPr>
-                <w:color w:val="000000" w:themeColor="text1"/>
-              </w:rPr>
-              <w:t>_or_young_person_personal_details_ethnicity</w:t>
-            </w:r>
-            <w:proofErr w:type="spellEnd"/>
-            <w:r>
-              <w:rPr>
-                <w:color w:val="000000" w:themeColor="text1"/>
-              </w:rPr>
-              <w:t xml:space="preserve"> }}</w:t>
+            <w:r>
+              <w:rPr>
+                <w:color w:val="000000" w:themeColor="text1"/>
+              </w:rPr>
+              <w:t>{{ ethnicity }}</w:t>
             </w:r>
           </w:p>
         </w:tc>
@@ -571,21 +452,12 @@
                 <w:color w:val="000000" w:themeColor="text1"/>
               </w:rPr>
             </w:pPr>
-            <w:proofErr w:type="gramStart"/>
-            <w:r>
-              <w:rPr>
-                <w:rFonts w:cs="Arial"/>
-                <w:color w:val="000000" w:themeColor="text1"/>
-              </w:rPr>
-              <w:t>{{ child</w:t>
-            </w:r>
-            <w:proofErr w:type="gramEnd"/>
-            <w:r>
-              <w:rPr>
-                <w:rFonts w:cs="Arial"/>
-                <w:color w:val="000000" w:themeColor="text1"/>
-              </w:rPr>
-              <w:t>_or_young_person_personal_details_child_or_young_person_first_language }}</w:t>
+            <w:r>
+              <w:rPr>
+                <w:rFonts w:cs="Arial"/>
+                <w:color w:val="000000" w:themeColor="text1"/>
+              </w:rPr>
+              <w:t>{{ child_or_young_person_first_language }}</w:t>
             </w:r>
           </w:p>
         </w:tc>
@@ -635,19 +507,11 @@
                 <w:color w:val="000000" w:themeColor="text1"/>
               </w:rPr>
             </w:pPr>
-            <w:proofErr w:type="gramStart"/>
-            <w:r>
-              <w:rPr>
-                <w:color w:val="000000" w:themeColor="text1"/>
-              </w:rPr>
-              <w:t>{{ child</w:t>
-            </w:r>
-            <w:proofErr w:type="gramEnd"/>
-            <w:r>
-              <w:rPr>
-                <w:color w:val="000000" w:themeColor="text1"/>
-              </w:rPr>
-              <w:t>_or_young_person_personal_details_parent_or_carer_first_language }}</w:t>
+            <w:r>
+              <w:rPr>
+                <w:color w:val="000000" w:themeColor="text1"/>
+              </w:rPr>
+              <w:t>{{ parent_or_carer_first_language }}</w:t>
             </w:r>
           </w:p>
         </w:tc>
@@ -768,19 +632,11 @@
                 <w:color w:val="000000" w:themeColor="text1"/>
               </w:rPr>
             </w:pPr>
-            <w:proofErr w:type="gramStart"/>
-            <w:r>
-              <w:rPr>
-                <w:color w:val="000000" w:themeColor="text1"/>
-              </w:rPr>
-              <w:t>{{ main</w:t>
-            </w:r>
-            <w:proofErr w:type="gramEnd"/>
-            <w:r>
-              <w:rPr>
-                <w:color w:val="000000" w:themeColor="text1"/>
-              </w:rPr>
-              <w:t>_contact_parent_or_carer_1_or_young_person_if_applying_independently_name }}</w:t>
+            <w:r>
+              <w:rPr>
+                <w:color w:val="000000" w:themeColor="text1"/>
+              </w:rPr>
+              <w:t>{{ parent_1_name }}</w:t>
             </w:r>
           </w:p>
         </w:tc>
@@ -830,19 +686,11 @@
                 <w:color w:val="000000" w:themeColor="text1"/>
               </w:rPr>
             </w:pPr>
-            <w:proofErr w:type="gramStart"/>
-            <w:r>
-              <w:rPr>
-                <w:color w:val="000000" w:themeColor="text1"/>
-              </w:rPr>
-              <w:t>{{ main</w:t>
-            </w:r>
-            <w:proofErr w:type="gramEnd"/>
-            <w:r>
-              <w:rPr>
-                <w:color w:val="000000" w:themeColor="text1"/>
-              </w:rPr>
-              <w:t>_contact_parent_or_carer_1_or_young_person_if_applying_independently_relationship }}</w:t>
+            <w:r>
+              <w:rPr>
+                <w:color w:val="000000" w:themeColor="text1"/>
+              </w:rPr>
+              <w:t>{{ parent_1_relationship }}</w:t>
             </w:r>
           </w:p>
         </w:tc>
@@ -897,38 +745,11 @@
                 <w:color w:val="000000" w:themeColor="text1"/>
               </w:rPr>
             </w:pPr>
-            <w:proofErr w:type="gramStart"/>
-            <w:r>
-              <w:rPr>
-                <w:color w:val="000000" w:themeColor="text1"/>
-              </w:rPr>
-              <w:t xml:space="preserve">{{ </w:t>
-            </w:r>
-            <w:r>
-              <w:rPr>
-                <w:color w:val="000000" w:themeColor="text1"/>
-              </w:rPr>
-              <w:t>main</w:t>
-            </w:r>
-            <w:proofErr w:type="gramEnd"/>
-            <w:r>
-              <w:rPr>
-                <w:color w:val="000000" w:themeColor="text1"/>
-              </w:rPr>
-              <w:t>_contact_parent_or_carer_</w:t>
-            </w:r>
-            <w:r>
-              <w:rPr>
-                <w:color w:val="000000" w:themeColor="text1"/>
-              </w:rPr>
-              <w:lastRenderedPageBreak/>
-              <w:t>1_or_young_person_if_applying_independently_email</w:t>
-            </w:r>
-            <w:r>
-              <w:rPr>
-                <w:color w:val="000000" w:themeColor="text1"/>
-              </w:rPr>
-              <w:t xml:space="preserve"> }}</w:t>
+            <w:r>
+              <w:rPr>
+                <w:color w:val="000000" w:themeColor="text1"/>
+              </w:rPr>
+              <w:t>{{ parent_1_email }}</w:t>
             </w:r>
           </w:p>
         </w:tc>
@@ -957,7 +778,6 @@
                 <w:bCs/>
                 <w:color w:val="000000" w:themeColor="text1"/>
               </w:rPr>
-              <w:lastRenderedPageBreak/>
               <w:t>Telephone number:</w:t>
             </w:r>
           </w:p>
@@ -979,26 +799,11 @@
                 <w:color w:val="000000" w:themeColor="text1"/>
               </w:rPr>
             </w:pPr>
-            <w:proofErr w:type="gramStart"/>
-            <w:r>
-              <w:rPr>
-                <w:color w:val="000000" w:themeColor="text1"/>
-              </w:rPr>
-              <w:t>{{ main</w:t>
-            </w:r>
-            <w:proofErr w:type="gramEnd"/>
-            <w:r>
-              <w:rPr>
-                <w:color w:val="000000" w:themeColor="text1"/>
-              </w:rPr>
-              <w:t>_contact_parent_or_carer_1_or_y</w:t>
-            </w:r>
-            <w:r>
-              <w:rPr>
-                <w:color w:val="000000" w:themeColor="text1"/>
-              </w:rPr>
-              <w:lastRenderedPageBreak/>
-              <w:t>oung_person_if_applying_independently_telephone_number }}</w:t>
+            <w:r>
+              <w:rPr>
+                <w:color w:val="000000" w:themeColor="text1"/>
+              </w:rPr>
+              <w:t>{{ parent_1_telephone_number }}</w:t>
             </w:r>
           </w:p>
         </w:tc>
@@ -1032,7 +837,6 @@
                 <w:bCs/>
                 <w:color w:val="000000" w:themeColor="text1"/>
               </w:rPr>
-              <w:lastRenderedPageBreak/>
               <w:t>Home Address:</w:t>
             </w:r>
           </w:p>
@@ -1055,19 +859,11 @@
                 <w:color w:val="000000" w:themeColor="text1"/>
               </w:rPr>
             </w:pPr>
-            <w:proofErr w:type="gramStart"/>
-            <w:r>
-              <w:rPr>
-                <w:color w:val="000000" w:themeColor="text1"/>
-              </w:rPr>
-              <w:t>{{ main</w:t>
-            </w:r>
-            <w:proofErr w:type="gramEnd"/>
-            <w:r>
-              <w:rPr>
-                <w:color w:val="000000" w:themeColor="text1"/>
-              </w:rPr>
-              <w:t>_contact_parent_or_carer_1_or_young_person_if_applying_independently_home_address }}</w:t>
+            <w:r>
+              <w:rPr>
+                <w:color w:val="000000" w:themeColor="text1"/>
+              </w:rPr>
+              <w:t>{{ parent_1_home_address }}</w:t>
             </w:r>
           </w:p>
         </w:tc>
@@ -1101,6 +897,7 @@
                 <w:bCs/>
                 <w:color w:val="000000" w:themeColor="text1"/>
               </w:rPr>
+              <w:lastRenderedPageBreak/>
               <w:t>Parent or carer 2:</w:t>
             </w:r>
           </w:p>
@@ -1122,19 +919,11 @@
                 <w:color w:val="000000" w:themeColor="text1"/>
               </w:rPr>
             </w:pPr>
-            <w:proofErr w:type="gramStart"/>
-            <w:r>
-              <w:rPr>
-                <w:color w:val="000000" w:themeColor="text1"/>
-              </w:rPr>
-              <w:t>{{ parent</w:t>
-            </w:r>
-            <w:proofErr w:type="gramEnd"/>
-            <w:r>
-              <w:rPr>
-                <w:color w:val="000000" w:themeColor="text1"/>
-              </w:rPr>
-              <w:t>_or_carer_2_name }}</w:t>
+            <w:r>
+              <w:rPr>
+                <w:color w:val="000000" w:themeColor="text1"/>
+              </w:rPr>
+              <w:t>{{ parent_2_name }}</w:t>
             </w:r>
           </w:p>
         </w:tc>
@@ -1182,19 +971,11 @@
                 <w:color w:val="000000" w:themeColor="text1"/>
               </w:rPr>
             </w:pPr>
-            <w:proofErr w:type="gramStart"/>
-            <w:r>
-              <w:rPr>
-                <w:color w:val="000000" w:themeColor="text1"/>
-              </w:rPr>
-              <w:t>{{ parent</w:t>
-            </w:r>
-            <w:proofErr w:type="gramEnd"/>
-            <w:r>
-              <w:rPr>
-                <w:color w:val="000000" w:themeColor="text1"/>
-              </w:rPr>
-              <w:t>_or_carer_2_relationship }}</w:t>
+            <w:r>
+              <w:rPr>
+                <w:color w:val="000000" w:themeColor="text1"/>
+              </w:rPr>
+              <w:t>{{ parent_2_relationship }}</w:t>
             </w:r>
           </w:p>
         </w:tc>
@@ -1247,19 +1028,11 @@
                 <w:color w:val="000000" w:themeColor="text1"/>
               </w:rPr>
             </w:pPr>
-            <w:proofErr w:type="gramStart"/>
-            <w:r>
-              <w:rPr>
-                <w:color w:val="000000" w:themeColor="text1"/>
-              </w:rPr>
-              <w:t>{{ parent</w:t>
-            </w:r>
-            <w:proofErr w:type="gramEnd"/>
-            <w:r>
-              <w:rPr>
-                <w:color w:val="000000" w:themeColor="text1"/>
-              </w:rPr>
-              <w:t>_or_carer_2_email }}</w:t>
+            <w:r>
+              <w:rPr>
+                <w:color w:val="000000" w:themeColor="text1"/>
+              </w:rPr>
+              <w:t>{{ parent_2_email }}</w:t>
             </w:r>
           </w:p>
         </w:tc>
@@ -1307,19 +1080,11 @@
                 <w:color w:val="000000" w:themeColor="text1"/>
               </w:rPr>
             </w:pPr>
-            <w:proofErr w:type="gramStart"/>
-            <w:r>
-              <w:rPr>
-                <w:color w:val="000000" w:themeColor="text1"/>
-              </w:rPr>
-              <w:t>{{ parent</w:t>
-            </w:r>
-            <w:proofErr w:type="gramEnd"/>
-            <w:r>
-              <w:rPr>
-                <w:color w:val="000000" w:themeColor="text1"/>
-              </w:rPr>
-              <w:t>_or_carer_2_telephone_number }}</w:t>
+            <w:r>
+              <w:rPr>
+                <w:color w:val="000000" w:themeColor="text1"/>
+              </w:rPr>
+              <w:t>{{ parent_2_telephone_number }}</w:t>
             </w:r>
           </w:p>
         </w:tc>
@@ -1374,19 +1139,11 @@
                 <w:color w:val="000000" w:themeColor="text1"/>
               </w:rPr>
             </w:pPr>
-            <w:proofErr w:type="gramStart"/>
-            <w:r>
-              <w:rPr>
-                <w:color w:val="000000" w:themeColor="text1"/>
-              </w:rPr>
-              <w:t>{{ parent</w:t>
-            </w:r>
-            <w:proofErr w:type="gramEnd"/>
-            <w:r>
-              <w:rPr>
-                <w:color w:val="000000" w:themeColor="text1"/>
-              </w:rPr>
-              <w:t>_or_carer_2_home_address_if_different_to_parent_or_carer_1 }}</w:t>
+            <w:r>
+              <w:rPr>
+                <w:color w:val="000000" w:themeColor="text1"/>
+              </w:rPr>
+              <w:t>{{ parent_2_home_address_if_different_to_parent_or_carer_1 }}</w:t>
             </w:r>
           </w:p>
         </w:tc>
@@ -1491,41 +1248,12 @@
                 <w:color w:val="000000" w:themeColor="text1"/>
               </w:rPr>
             </w:pPr>
-            <w:proofErr w:type="gramStart"/>
-            <w:r>
-              <w:rPr>
-                <w:color w:val="000000" w:themeColor="text1"/>
-              </w:rPr>
-              <w:t>{{ services</w:t>
-            </w:r>
-            <w:proofErr w:type="gramEnd"/>
-            <w:r>
-              <w:rPr>
-                <w:color w:val="000000" w:themeColor="text1"/>
-              </w:rPr>
-              <w:t>_currently_involved_with_this_child_or_young_person_education_</w:t>
-            </w:r>
-            <w:proofErr w:type="gramStart"/>
-            <w:r>
-              <w:rPr>
-                <w:color w:val="000000" w:themeColor="text1"/>
-              </w:rPr>
-              <w:t>setting }</w:t>
-            </w:r>
-            <w:proofErr w:type="gramEnd"/>
-            <w:r>
-              <w:rPr>
-                <w:color w:val="000000" w:themeColor="text1"/>
-              </w:rPr>
-              <w:t>}</w:t>
-            </w:r>
-          </w:p>
-          <w:p>
-            <w:pPr>
-              <w:rPr>
-                <w:color w:val="000000" w:themeColor="text1"/>
-              </w:rPr>
-            </w:pPr>
+            <w:r>
+              <w:rPr>
+                <w:color w:val="000000" w:themeColor="text1"/>
+              </w:rPr>
+              <w:t>{{ education_setting }}</w:t>
+            </w:r>
           </w:p>
         </w:tc>
       </w:tr>
@@ -1577,19 +1305,11 @@
                 <w:color w:val="000000" w:themeColor="text1"/>
               </w:rPr>
             </w:pPr>
-            <w:proofErr w:type="gramStart"/>
-            <w:r>
-              <w:rPr>
-                <w:color w:val="000000" w:themeColor="text1"/>
-              </w:rPr>
-              <w:t>{{ services</w:t>
-            </w:r>
-            <w:proofErr w:type="gramEnd"/>
-            <w:r>
-              <w:rPr>
-                <w:color w:val="000000" w:themeColor="text1"/>
-              </w:rPr>
-              <w:t>_currently_involved_with_this_child_or_young_person_gp_and_key_health_professional_where_applicable }}</w:t>
+            <w:r>
+              <w:rPr>
+                <w:color w:val="000000" w:themeColor="text1"/>
+              </w:rPr>
+              <w:t>{{ gp_and_key_health_professional_where_applicable }}</w:t>
             </w:r>
           </w:p>
         </w:tc>
@@ -1642,19 +1362,11 @@
                 <w:color w:val="000000" w:themeColor="text1"/>
               </w:rPr>
             </w:pPr>
-            <w:proofErr w:type="gramStart"/>
-            <w:r>
-              <w:rPr>
-                <w:color w:val="000000" w:themeColor="text1"/>
-              </w:rPr>
-              <w:t>{{ services</w:t>
-            </w:r>
-            <w:proofErr w:type="gramEnd"/>
-            <w:r>
-              <w:rPr>
-                <w:color w:val="000000" w:themeColor="text1"/>
-              </w:rPr>
-              <w:t>_currently_involved_with_this_child_or_young_person_nhs_number_if_available }}</w:t>
+            <w:r>
+              <w:rPr>
+                <w:color w:val="000000" w:themeColor="text1"/>
+              </w:rPr>
+              <w:t>{{ nhs_number_if_available }}</w:t>
             </w:r>
           </w:p>
         </w:tc>
@@ -1686,7 +1398,6 @@
                 <w:rFonts w:eastAsia="Arial" w:cs="Arial"/>
                 <w:color w:val="000000" w:themeColor="text1"/>
               </w:rPr>
-              <w:lastRenderedPageBreak/>
               <w:t xml:space="preserve">Known to social care </w:t>
             </w:r>
           </w:p>
@@ -1708,31 +1419,11 @@
                 <w:color w:val="000000" w:themeColor="text1"/>
               </w:rPr>
             </w:pPr>
-            <w:proofErr w:type="gramStart"/>
-            <w:r>
-              <w:rPr>
-                <w:color w:val="000000" w:themeColor="text1"/>
-              </w:rPr>
-              <w:t xml:space="preserve">{{ </w:t>
-            </w:r>
-            <w:r>
-              <w:rPr>
-                <w:color w:val="000000" w:themeColor="text1"/>
-              </w:rPr>
-              <w:t>services</w:t>
-            </w:r>
-            <w:proofErr w:type="gramEnd"/>
-            <w:r>
-              <w:rPr>
-                <w:color w:val="000000" w:themeColor="text1"/>
-              </w:rPr>
-              <w:t>_currently_involved_with_this_child_or_young_person_known_to_social_care</w:t>
-            </w:r>
-            <w:r>
-              <w:rPr>
-                <w:color w:val="000000" w:themeColor="text1"/>
-              </w:rPr>
-              <w:t xml:space="preserve"> }}</w:t>
+            <w:r>
+              <w:rPr>
+                <w:color w:val="000000" w:themeColor="text1"/>
+              </w:rPr>
+              <w:t>{{ known_to_social_care }}</w:t>
             </w:r>
           </w:p>
         </w:tc>
@@ -1785,19 +1476,11 @@
                 <w:color w:val="000000" w:themeColor="text1"/>
               </w:rPr>
             </w:pPr>
-            <w:proofErr w:type="gramStart"/>
-            <w:r>
-              <w:rPr>
-                <w:color w:val="000000" w:themeColor="text1"/>
-              </w:rPr>
-              <w:t>{{ services</w:t>
-            </w:r>
-            <w:proofErr w:type="gramEnd"/>
-            <w:r>
-              <w:rPr>
-                <w:color w:val="000000" w:themeColor="text1"/>
-              </w:rPr>
-              <w:t>_currently_involved_with_this_child_or_young_person_other_professionals_involved_with_this_childyoung_personfamily }}</w:t>
+            <w:r>
+              <w:rPr>
+                <w:color w:val="000000" w:themeColor="text1"/>
+              </w:rPr>
+              <w:t>{{ other_professionals_involved_with_this_childyoung_personfamily }}</w:t>
             </w:r>
           </w:p>
         </w:tc>
@@ -1858,19 +1541,11 @@
                 <w:color w:val="000000" w:themeColor="text1"/>
               </w:rPr>
             </w:pPr>
-            <w:proofErr w:type="gramStart"/>
-            <w:r>
-              <w:rPr>
-                <w:color w:val="000000" w:themeColor="text1"/>
-              </w:rPr>
-              <w:t>{{ services</w:t>
-            </w:r>
-            <w:proofErr w:type="gramEnd"/>
-            <w:r>
-              <w:rPr>
-                <w:color w:val="000000" w:themeColor="text1"/>
-              </w:rPr>
-              <w:t>_currently_involved_with_this_child_or_young_person_currently_a_looked_after_child }}</w:t>
+            <w:r>
+              <w:rPr>
+                <w:color w:val="000000" w:themeColor="text1"/>
+              </w:rPr>
+              <w:t>{{ currently_a_looked_after_child }}</w:t>
             </w:r>
           </w:p>
         </w:tc>
@@ -1931,19 +1606,11 @@
                 <w:color w:val="000000" w:themeColor="text1"/>
               </w:rPr>
             </w:pPr>
-            <w:proofErr w:type="gramStart"/>
-            <w:r>
-              <w:rPr>
-                <w:color w:val="000000" w:themeColor="text1"/>
-              </w:rPr>
-              <w:t>{{ services</w:t>
-            </w:r>
-            <w:proofErr w:type="gramEnd"/>
-            <w:r>
-              <w:rPr>
-                <w:color w:val="000000" w:themeColor="text1"/>
-              </w:rPr>
-              <w:t>_currently_involved_with_this_child_or_young_person_has_been_a_looked_after_child }}</w:t>
+            <w:r>
+              <w:rPr>
+                <w:color w:val="000000" w:themeColor="text1"/>
+              </w:rPr>
+              <w:t>{{ has_been_a_looked_after_child }}</w:t>
             </w:r>
           </w:p>
         </w:tc>
@@ -1991,23 +1658,7 @@
                 <w:rFonts w:eastAsia="Arial" w:cs="Arial"/>
                 <w:color w:val="000000" w:themeColor="text1"/>
               </w:rPr>
-              <w:t xml:space="preserve">there is a </w:t>
-            </w:r>
-            <w:proofErr w:type="gramStart"/>
-            <w:r>
-              <w:rPr>
-                <w:rFonts w:eastAsia="Arial" w:cs="Arial"/>
-                <w:color w:val="000000" w:themeColor="text1"/>
-              </w:rPr>
-              <w:t>one page</w:t>
-            </w:r>
-            <w:proofErr w:type="gramEnd"/>
-            <w:r>
-              <w:rPr>
-                <w:rFonts w:eastAsia="Arial" w:cs="Arial"/>
-                <w:color w:val="000000" w:themeColor="text1"/>
-              </w:rPr>
-              <w:t xml:space="preserve"> profile received (append)?</w:t>
+              <w:t>there is a one page profile received (append)?</w:t>
             </w:r>
           </w:p>
         </w:tc>
@@ -2028,19 +1679,11 @@
                 <w:color w:val="000000" w:themeColor="text1"/>
               </w:rPr>
             </w:pPr>
-            <w:proofErr w:type="gramStart"/>
-            <w:r>
-              <w:rPr>
-                <w:color w:val="000000" w:themeColor="text1"/>
-              </w:rPr>
-              <w:t>{{ services</w:t>
-            </w:r>
-            <w:proofErr w:type="gramEnd"/>
-            <w:r>
-              <w:rPr>
-                <w:color w:val="000000" w:themeColor="text1"/>
-              </w:rPr>
-              <w:t>_currently_involved_with_this_child_or_young_person_is_there_a_one_page_profile_received_append }}</w:t>
+            <w:r>
+              <w:rPr>
+                <w:color w:val="000000" w:themeColor="text1"/>
+              </w:rPr>
+              <w:t>{{ is_there_a_one_page_profile_received_append }}</w:t>
             </w:r>
           </w:p>
         </w:tc>
@@ -2095,19 +1738,11 @@
                 <w:color w:val="000000" w:themeColor="text1"/>
               </w:rPr>
             </w:pPr>
-            <w:proofErr w:type="gramStart"/>
-            <w:r>
-              <w:rPr>
-                <w:color w:val="000000" w:themeColor="text1"/>
-              </w:rPr>
-              <w:t>{{ services</w:t>
-            </w:r>
-            <w:proofErr w:type="gramEnd"/>
-            <w:r>
-              <w:rPr>
-                <w:color w:val="000000" w:themeColor="text1"/>
-              </w:rPr>
-              <w:t>_currently_involved_with_this_child_or_young_person_child_or_young_person_moving_to_area_with_ehcp_from_a_different_local_authority }}</w:t>
+            <w:r>
+              <w:rPr>
+                <w:color w:val="000000" w:themeColor="text1"/>
+              </w:rPr>
+              <w:t>{{ child_or_young_person_moving_to_area_with_ehcp_from_a_different_local_authority }}</w:t>
             </w:r>
           </w:p>
         </w:tc>
@@ -2213,33 +1848,11 @@
                 <w:color w:val="000000" w:themeColor="text1"/>
               </w:rPr>
             </w:pPr>
-            <w:proofErr w:type="gramStart"/>
-            <w:r>
-              <w:rPr>
-                <w:color w:val="000000" w:themeColor="text1"/>
-              </w:rPr>
-              <w:t xml:space="preserve">{{ </w:t>
-            </w:r>
-            <w:proofErr w:type="spellStart"/>
-            <w:r>
-              <w:rPr>
-                <w:color w:val="000000" w:themeColor="text1"/>
-              </w:rPr>
-              <w:t>summary</w:t>
-            </w:r>
-            <w:proofErr w:type="gramEnd"/>
-            <w:r>
-              <w:rPr>
-                <w:color w:val="000000" w:themeColor="text1"/>
-              </w:rPr>
-              <w:t>_of_the_child_or_young_person_history_history</w:t>
-            </w:r>
-            <w:proofErr w:type="spellEnd"/>
-            <w:r>
-              <w:rPr>
-                <w:color w:val="000000" w:themeColor="text1"/>
-              </w:rPr>
-              <w:t xml:space="preserve"> }}</w:t>
+            <w:r>
+              <w:rPr>
+                <w:color w:val="000000" w:themeColor="text1"/>
+              </w:rPr>
+              <w:t>{{ history }}</w:t>
             </w:r>
           </w:p>
         </w:tc>
@@ -2378,33 +1991,11 @@
                 <w:rFonts w:cs="Arial"/>
               </w:rPr>
             </w:pPr>
-            <w:proofErr w:type="gramStart"/>
-            <w:r>
-              <w:rPr>
-                <w:rFonts w:cs="Arial"/>
-              </w:rPr>
-              <w:t>{{ summary</w:t>
-            </w:r>
-            <w:proofErr w:type="gramEnd"/>
-            <w:r>
-              <w:rPr>
-                <w:rFonts w:cs="Arial"/>
-              </w:rPr>
-              <w:t>_of_the_views_interests_and_aspirations_of_the_child_and_their_parent_or_of_the_young_person_</w:t>
-            </w:r>
-            <w:proofErr w:type="gramStart"/>
-            <w:r>
-              <w:rPr>
-                <w:rFonts w:cs="Arial"/>
-              </w:rPr>
-              <w:t>views }</w:t>
-            </w:r>
-            <w:proofErr w:type="gramEnd"/>
-            <w:r>
-              <w:rPr>
-                <w:rFonts w:cs="Arial"/>
-              </w:rPr>
-              <w:t>}</w:t>
+            <w:r>
+              <w:rPr>
+                <w:rFonts w:cs="Arial"/>
+              </w:rPr>
+              <w:t>{{ views}}</w:t>
             </w:r>
           </w:p>
           <w:p>
@@ -2451,33 +2042,11 @@
                 <w:rFonts w:cs="Arial"/>
               </w:rPr>
             </w:pPr>
-            <w:proofErr w:type="gramStart"/>
-            <w:r>
-              <w:rPr>
-                <w:rFonts w:cs="Arial"/>
-              </w:rPr>
-              <w:t>{{ summary</w:t>
-            </w:r>
-            <w:proofErr w:type="gramEnd"/>
-            <w:r>
-              <w:rPr>
-                <w:rFonts w:cs="Arial"/>
-              </w:rPr>
-              <w:t>_of_the_views_interests_and_aspirations_of_the_child_and_their_parent_or_of_the_young_person_</w:t>
-            </w:r>
-            <w:proofErr w:type="gramStart"/>
-            <w:r>
-              <w:rPr>
-                <w:rFonts w:cs="Arial"/>
-              </w:rPr>
-              <w:t>interests }</w:t>
-            </w:r>
-            <w:proofErr w:type="gramEnd"/>
-            <w:r>
-              <w:rPr>
-                <w:rFonts w:cs="Arial"/>
-              </w:rPr>
-              <w:t>}</w:t>
+            <w:r>
+              <w:rPr>
+                <w:rFonts w:cs="Arial"/>
+              </w:rPr>
+              <w:t>{{ interests }}</w:t>
             </w:r>
           </w:p>
           <w:p>
@@ -2526,126 +2095,70 @@
                 <w:color w:val="000000" w:themeColor="text1"/>
               </w:rPr>
             </w:pPr>
-            <w:proofErr w:type="gramStart"/>
             <w:r>
               <w:rPr>
                 <w:rFonts w:cs="Arial"/>
                 <w:bCs/>
                 <w:color w:val="000000" w:themeColor="text1"/>
               </w:rPr>
-              <w:t>{{ summary</w:t>
-            </w:r>
-            <w:proofErr w:type="gramEnd"/>
-            <w:r>
+              <w:t>{{ strengths }}</w:t>
+            </w:r>
+          </w:p>
+          <w:p>
+            <w:pPr>
               <w:rPr>
                 <w:rFonts w:cs="Arial"/>
                 <w:bCs/>
                 <w:color w:val="000000" w:themeColor="text1"/>
               </w:rPr>
-              <w:t>_of_the_views_interests_and_aspirations_of_the_child_and_their_parent_or_of_the_young_person_</w:t>
-            </w:r>
-            <w:proofErr w:type="gramStart"/>
-            <w:r>
+            </w:pPr>
+          </w:p>
+        </w:tc>
+      </w:tr>
+      <w:tr>
+        <w:tc>
+          <w:tcPr>
+            <w:tcW w:w="15163" w:type="dxa"/>
+          </w:tcPr>
+          <w:p>
+            <w:pPr>
+              <w:rPr>
+                <w:rFonts w:cs="Arial"/>
+                <w:b/>
+                <w:color w:val="000000" w:themeColor="text1"/>
+              </w:rPr>
+            </w:pPr>
+            <w:r>
+              <w:rPr>
+                <w:rFonts w:cs="Arial"/>
+                <w:b/>
+                <w:color w:val="000000" w:themeColor="text1"/>
+              </w:rPr>
+              <w:t>Aspirations</w:t>
+            </w:r>
+          </w:p>
+        </w:tc>
+      </w:tr>
+      <w:tr>
+        <w:tc>
+          <w:tcPr>
+            <w:tcW w:w="15163" w:type="dxa"/>
+          </w:tcPr>
+          <w:p>
+            <w:pPr>
               <w:rPr>
                 <w:rFonts w:cs="Arial"/>
                 <w:bCs/>
                 <w:color w:val="000000" w:themeColor="text1"/>
               </w:rPr>
-              <w:t>strengths }</w:t>
-            </w:r>
-            <w:proofErr w:type="gramEnd"/>
+            </w:pPr>
             <w:r>
               <w:rPr>
                 <w:rFonts w:cs="Arial"/>
                 <w:bCs/>
                 <w:color w:val="000000" w:themeColor="text1"/>
               </w:rPr>
-              <w:t>}</w:t>
-            </w:r>
-          </w:p>
-          <w:p>
-            <w:pPr>
-              <w:rPr>
-                <w:rFonts w:cs="Arial"/>
-                <w:bCs/>
-                <w:color w:val="000000" w:themeColor="text1"/>
-              </w:rPr>
-            </w:pPr>
-          </w:p>
-        </w:tc>
-      </w:tr>
-      <w:tr>
-        <w:tc>
-          <w:tcPr>
-            <w:tcW w:w="15163" w:type="dxa"/>
-          </w:tcPr>
-          <w:p>
-            <w:pPr>
-              <w:rPr>
-                <w:rFonts w:cs="Arial"/>
-                <w:b/>
-                <w:color w:val="000000" w:themeColor="text1"/>
-              </w:rPr>
-            </w:pPr>
-            <w:r>
-              <w:rPr>
-                <w:rFonts w:cs="Arial"/>
-                <w:b/>
-                <w:color w:val="000000" w:themeColor="text1"/>
-              </w:rPr>
-              <w:t>Aspirations</w:t>
-            </w:r>
-          </w:p>
-        </w:tc>
-      </w:tr>
-      <w:tr>
-        <w:tc>
-          <w:tcPr>
-            <w:tcW w:w="15163" w:type="dxa"/>
-          </w:tcPr>
-          <w:p>
-            <w:pPr>
-              <w:rPr>
-                <w:rFonts w:cs="Arial"/>
-                <w:bCs/>
-                <w:color w:val="000000" w:themeColor="text1"/>
-              </w:rPr>
-            </w:pPr>
-            <w:proofErr w:type="gramStart"/>
-            <w:r>
-              <w:rPr>
-                <w:rFonts w:cs="Arial"/>
-                <w:bCs/>
-                <w:color w:val="000000" w:themeColor="text1"/>
-              </w:rPr>
-              <w:t>{{ summary</w:t>
-            </w:r>
-            <w:proofErr w:type="gramEnd"/>
-            <w:r>
-              <w:rPr>
-                <w:rFonts w:cs="Arial"/>
-                <w:bCs/>
-                <w:color w:val="000000" w:themeColor="text1"/>
-              </w:rPr>
-              <w:t>_of_the_views_interests_and_aspirations_of_the_child_and_their_parent_or_of_the_young_person_</w:t>
-            </w:r>
-            <w:proofErr w:type="gramStart"/>
-            <w:r>
-              <w:rPr>
-                <w:rFonts w:cs="Arial"/>
-                <w:bCs/>
-                <w:color w:val="000000" w:themeColor="text1"/>
-              </w:rPr>
-              <w:t>aspirations }</w:t>
-            </w:r>
-            <w:proofErr w:type="gramEnd"/>
-            <w:r>
-              <w:rPr>
-                <w:rFonts w:cs="Arial"/>
-                <w:bCs/>
-                <w:color w:val="000000" w:themeColor="text1"/>
-              </w:rPr>
-              <w:t>}</w:t>
+              <w:t>{{ aspirations }}</w:t>
             </w:r>
           </w:p>
           <w:p>
@@ -2801,59 +2314,13 @@
                 <w:color w:val="000000" w:themeColor="text1"/>
               </w:rPr>
             </w:pPr>
-            <w:proofErr w:type="gramStart"/>
             <w:r>
               <w:rPr>
                 <w:rFonts w:cs="Arial"/>
                 <w:bCs/>
                 <w:color w:val="000000" w:themeColor="text1"/>
               </w:rPr>
-              <w:t xml:space="preserve">{{ </w:t>
-            </w:r>
-            <w:proofErr w:type="spellStart"/>
-            <w:r>
-              <w:rPr>
-                <w:rFonts w:cs="Arial"/>
-                <w:bCs/>
-                <w:color w:val="000000" w:themeColor="text1"/>
-              </w:rPr>
-              <w:t>communication</w:t>
-            </w:r>
-            <w:proofErr w:type="gramEnd"/>
-            <w:r>
-              <w:rPr>
-                <w:rFonts w:cs="Arial"/>
-                <w:bCs/>
-                <w:color w:val="000000" w:themeColor="text1"/>
-              </w:rPr>
-              <w:t>_interaction_</w:t>
-            </w:r>
-            <w:proofErr w:type="gramStart"/>
-            <w:r>
-              <w:rPr>
-                <w:rFonts w:cs="Arial"/>
-                <w:bCs/>
-                <w:color w:val="000000" w:themeColor="text1"/>
-              </w:rPr>
-              <w:t>strengths</w:t>
-            </w:r>
-            <w:proofErr w:type="spellEnd"/>
-            <w:r>
-              <w:rPr>
-                <w:rFonts w:cs="Arial"/>
-                <w:bCs/>
-                <w:color w:val="000000" w:themeColor="text1"/>
-              </w:rPr>
-              <w:t xml:space="preserve"> }</w:t>
-            </w:r>
-            <w:proofErr w:type="gramEnd"/>
-            <w:r>
-              <w:rPr>
-                <w:rFonts w:cs="Arial"/>
-                <w:bCs/>
-                <w:color w:val="000000" w:themeColor="text1"/>
-              </w:rPr>
-              <w:t>}</w:t>
+              <w:t>{{ communication_interaction_strengths }}</w:t>
             </w:r>
           </w:p>
           <w:p>
@@ -2965,13 +2432,8 @@
             <w:tcW w:w="4649" w:type="dxa"/>
           </w:tcPr>
           <w:p>
-            <w:proofErr w:type="gramStart"/>
-            <w:r>
-              <w:t>{{ communication</w:t>
-            </w:r>
-            <w:proofErr w:type="gramEnd"/>
-            <w:r>
-              <w:t>_interaction_need_1 }}</w:t>
+            <w:r>
+              <w:t>{{ communication_interaction_need_1 }}</w:t>
             </w:r>
           </w:p>
         </w:tc>
@@ -2986,13 +2448,8 @@
                 <w:color w:val="595959" w:themeColor="text1" w:themeTint="A6"/>
               </w:rPr>
             </w:pPr>
-            <w:proofErr w:type="gramStart"/>
-            <w:r>
-              <w:t>{{ communication</w:t>
-            </w:r>
-            <w:proofErr w:type="gramEnd"/>
-            <w:r>
-              <w:t>_interaction_provision_1 }}</w:t>
+            <w:r>
+              <w:t>{{ communication_interaction_provision_1 }}</w:t>
             </w:r>
           </w:p>
         </w:tc>
@@ -3001,19 +2458,11 @@
             <w:tcW w:w="5386" w:type="dxa"/>
           </w:tcPr>
           <w:p>
-            <w:proofErr w:type="gramStart"/>
-            <w:r>
-              <w:rPr>
-                <w:rFonts w:cs="Arial"/>
-              </w:rPr>
-              <w:t>{{ communication</w:t>
-            </w:r>
-            <w:proofErr w:type="gramEnd"/>
-            <w:r>
-              <w:rPr>
-                <w:rFonts w:cs="Arial"/>
-              </w:rPr>
-              <w:t>_interaction_outcome_1 }}</w:t>
+            <w:r>
+              <w:rPr>
+                <w:rFonts w:cs="Arial"/>
+              </w:rPr>
+              <w:t>{{ communication_interaction_outcome_1 }}</w:t>
             </w:r>
           </w:p>
         </w:tc>
@@ -3029,19 +2478,11 @@
                 <w:rFonts w:cs="Arial"/>
               </w:rPr>
             </w:pPr>
-            <w:proofErr w:type="gramStart"/>
-            <w:r>
-              <w:rPr>
-                <w:rFonts w:cs="Arial"/>
-              </w:rPr>
-              <w:t>{{ communication</w:t>
-            </w:r>
-            <w:proofErr w:type="gramEnd"/>
-            <w:r>
-              <w:rPr>
-                <w:rFonts w:cs="Arial"/>
-              </w:rPr>
-              <w:t>_interaction_need_2 }}</w:t>
+            <w:r>
+              <w:rPr>
+                <w:rFonts w:cs="Arial"/>
+              </w:rPr>
+              <w:t>{{ communication_interaction_need_2 }}</w:t>
             </w:r>
           </w:p>
         </w:tc>
@@ -3055,13 +2496,8 @@
                 <w:rFonts w:cs="Arial"/>
               </w:rPr>
             </w:pPr>
-            <w:proofErr w:type="gramStart"/>
-            <w:r>
-              <w:t>{{ communication</w:t>
-            </w:r>
-            <w:proofErr w:type="gramEnd"/>
-            <w:r>
-              <w:t>_interaction_provision_2 }}</w:t>
+            <w:r>
+              <w:t>{{ communication_interaction_provision_2 }}</w:t>
             </w:r>
           </w:p>
         </w:tc>
@@ -3070,19 +2506,11 @@
             <w:tcW w:w="5386" w:type="dxa"/>
           </w:tcPr>
           <w:p>
-            <w:proofErr w:type="gramStart"/>
-            <w:r>
-              <w:rPr>
-                <w:rFonts w:cs="Arial"/>
-              </w:rPr>
-              <w:t>{{ communication</w:t>
-            </w:r>
-            <w:proofErr w:type="gramEnd"/>
-            <w:r>
-              <w:rPr>
-                <w:rFonts w:cs="Arial"/>
-              </w:rPr>
-              <w:t>_interaction_outcome_2 }}</w:t>
+            <w:r>
+              <w:rPr>
+                <w:rFonts w:cs="Arial"/>
+              </w:rPr>
+              <w:t>{{ communication_interaction_outcome_2 }}</w:t>
             </w:r>
           </w:p>
         </w:tc>
@@ -3098,19 +2526,11 @@
                 <w:rFonts w:cs="Arial"/>
               </w:rPr>
             </w:pPr>
-            <w:proofErr w:type="gramStart"/>
-            <w:r>
-              <w:rPr>
-                <w:rFonts w:cs="Arial"/>
-              </w:rPr>
-              <w:t>{{ communication</w:t>
-            </w:r>
-            <w:proofErr w:type="gramEnd"/>
-            <w:r>
-              <w:rPr>
-                <w:rFonts w:cs="Arial"/>
-              </w:rPr>
-              <w:t>_interaction_need_3 }}</w:t>
+            <w:r>
+              <w:rPr>
+                <w:rFonts w:cs="Arial"/>
+              </w:rPr>
+              <w:t>{{ communication_interaction_need_3 }}</w:t>
             </w:r>
           </w:p>
         </w:tc>
@@ -3124,13 +2544,8 @@
                 <w:rFonts w:cs="Arial"/>
               </w:rPr>
             </w:pPr>
-            <w:proofErr w:type="gramStart"/>
-            <w:r>
-              <w:t>{{ communication</w:t>
-            </w:r>
-            <w:proofErr w:type="gramEnd"/>
-            <w:r>
-              <w:t>_interaction_provision_3 }}</w:t>
+            <w:r>
+              <w:t>{{ communication_interaction_provision_3 }}</w:t>
             </w:r>
           </w:p>
         </w:tc>
@@ -3139,19 +2554,11 @@
             <w:tcW w:w="5386" w:type="dxa"/>
           </w:tcPr>
           <w:p>
-            <w:proofErr w:type="gramStart"/>
-            <w:r>
-              <w:rPr>
-                <w:rFonts w:cs="Arial"/>
-              </w:rPr>
-              <w:t>{{ communication</w:t>
-            </w:r>
-            <w:proofErr w:type="gramEnd"/>
-            <w:r>
-              <w:rPr>
-                <w:rFonts w:cs="Arial"/>
-              </w:rPr>
-              <w:t>_interaction_outcome_3 }}</w:t>
+            <w:r>
+              <w:rPr>
+                <w:rFonts w:cs="Arial"/>
+              </w:rPr>
+              <w:t>{{ communication_interaction_outcome_3 }}</w:t>
             </w:r>
           </w:p>
         </w:tc>
@@ -3167,19 +2574,11 @@
                 <w:rFonts w:cs="Arial"/>
               </w:rPr>
             </w:pPr>
-            <w:proofErr w:type="gramStart"/>
-            <w:r>
-              <w:rPr>
-                <w:rFonts w:cs="Arial"/>
-              </w:rPr>
-              <w:t>{{ communication</w:t>
-            </w:r>
-            <w:proofErr w:type="gramEnd"/>
-            <w:r>
-              <w:rPr>
-                <w:rFonts w:cs="Arial"/>
-              </w:rPr>
-              <w:t>_interaction_need_</w:t>
+            <w:r>
+              <w:rPr>
+                <w:rFonts w:cs="Arial"/>
+              </w:rPr>
+              <w:t>{{ communication_interaction_need_</w:t>
             </w:r>
             <w:r>
               <w:rPr>
@@ -3200,13 +2599,8 @@
             <w:tcW w:w="5269" w:type="dxa"/>
           </w:tcPr>
           <w:p>
-            <w:proofErr w:type="gramStart"/>
-            <w:r>
-              <w:t>{{ communication</w:t>
-            </w:r>
-            <w:proofErr w:type="gramEnd"/>
-            <w:r>
-              <w:t>_interaction_provision_</w:t>
+            <w:r>
+              <w:t>{{ communication_interaction_provision_</w:t>
             </w:r>
             <w:r>
               <w:t>4</w:t>
@@ -3221,19 +2615,11 @@
             <w:tcW w:w="5386" w:type="dxa"/>
           </w:tcPr>
           <w:p>
-            <w:proofErr w:type="gramStart"/>
-            <w:r>
-              <w:rPr>
-                <w:rFonts w:cs="Arial"/>
-              </w:rPr>
-              <w:t>{{ communication</w:t>
-            </w:r>
-            <w:proofErr w:type="gramEnd"/>
-            <w:r>
-              <w:rPr>
-                <w:rFonts w:cs="Arial"/>
-              </w:rPr>
-              <w:t>_interaction_outcome_4 }}</w:t>
+            <w:r>
+              <w:rPr>
+                <w:rFonts w:cs="Arial"/>
+              </w:rPr>
+              <w:t>{{ communication_interaction_outcome_4 }}</w:t>
             </w:r>
           </w:p>
         </w:tc>
@@ -3249,19 +2635,11 @@
                 <w:rFonts w:cs="Arial"/>
               </w:rPr>
             </w:pPr>
-            <w:proofErr w:type="gramStart"/>
-            <w:r>
-              <w:rPr>
-                <w:rFonts w:cs="Arial"/>
-              </w:rPr>
-              <w:t>{{ communication</w:t>
-            </w:r>
-            <w:proofErr w:type="gramEnd"/>
-            <w:r>
-              <w:rPr>
-                <w:rFonts w:cs="Arial"/>
-              </w:rPr>
-              <w:t>_interaction_need_</w:t>
+            <w:r>
+              <w:rPr>
+                <w:rFonts w:cs="Arial"/>
+              </w:rPr>
+              <w:t>{{ communication_interaction_need_</w:t>
             </w:r>
             <w:r>
               <w:rPr>
@@ -3282,13 +2660,8 @@
             <w:tcW w:w="5269" w:type="dxa"/>
           </w:tcPr>
           <w:p>
-            <w:proofErr w:type="gramStart"/>
-            <w:r>
-              <w:t>{{ communication</w:t>
-            </w:r>
-            <w:proofErr w:type="gramEnd"/>
-            <w:r>
-              <w:t>_interaction_provision_</w:t>
+            <w:r>
+              <w:t>{{ communication_interaction_provision_</w:t>
             </w:r>
             <w:r>
               <w:t>5</w:t>
@@ -3303,19 +2676,11 @@
             <w:tcW w:w="5386" w:type="dxa"/>
           </w:tcPr>
           <w:p>
-            <w:proofErr w:type="gramStart"/>
-            <w:r>
-              <w:rPr>
-                <w:rFonts w:cs="Arial"/>
-              </w:rPr>
-              <w:t>{{ communication</w:t>
-            </w:r>
-            <w:proofErr w:type="gramEnd"/>
-            <w:r>
-              <w:rPr>
-                <w:rFonts w:cs="Arial"/>
-              </w:rPr>
-              <w:t>_interaction_outcome_5 }}</w:t>
+            <w:r>
+              <w:rPr>
+                <w:rFonts w:cs="Arial"/>
+              </w:rPr>
+              <w:t>{{ communication_interaction_outcome_5 }}</w:t>
             </w:r>
           </w:p>
         </w:tc>
@@ -3446,59 +2811,13 @@
                 <w:color w:val="000000" w:themeColor="text1"/>
               </w:rPr>
             </w:pPr>
-            <w:proofErr w:type="gramStart"/>
             <w:r>
               <w:rPr>
                 <w:rFonts w:cs="Arial"/>
                 <w:bCs/>
                 <w:color w:val="000000" w:themeColor="text1"/>
               </w:rPr>
-              <w:t xml:space="preserve">{{ </w:t>
-            </w:r>
-            <w:proofErr w:type="spellStart"/>
-            <w:r>
-              <w:rPr>
-                <w:rFonts w:cs="Arial"/>
-                <w:bCs/>
-                <w:color w:val="000000" w:themeColor="text1"/>
-              </w:rPr>
-              <w:t>cognition</w:t>
-            </w:r>
-            <w:proofErr w:type="gramEnd"/>
-            <w:r>
-              <w:rPr>
-                <w:rFonts w:cs="Arial"/>
-                <w:bCs/>
-                <w:color w:val="000000" w:themeColor="text1"/>
-              </w:rPr>
-              <w:t>_learning_</w:t>
-            </w:r>
-            <w:proofErr w:type="gramStart"/>
-            <w:r>
-              <w:rPr>
-                <w:rFonts w:cs="Arial"/>
-                <w:bCs/>
-                <w:color w:val="000000" w:themeColor="text1"/>
-              </w:rPr>
-              <w:t>strengths</w:t>
-            </w:r>
-            <w:proofErr w:type="spellEnd"/>
-            <w:r>
-              <w:rPr>
-                <w:rFonts w:cs="Arial"/>
-                <w:bCs/>
-                <w:color w:val="000000" w:themeColor="text1"/>
-              </w:rPr>
-              <w:t xml:space="preserve"> }</w:t>
-            </w:r>
-            <w:proofErr w:type="gramEnd"/>
-            <w:r>
-              <w:rPr>
-                <w:rFonts w:cs="Arial"/>
-                <w:bCs/>
-                <w:color w:val="000000" w:themeColor="text1"/>
-              </w:rPr>
-              <w:t>}</w:t>
+              <w:t>{{ cognition_learning_strengths }}</w:t>
             </w:r>
           </w:p>
           <w:p>
@@ -3617,13 +2936,8 @@
                 <w:color w:val="595959" w:themeColor="text1" w:themeTint="A6"/>
               </w:rPr>
             </w:pPr>
-            <w:proofErr w:type="gramStart"/>
-            <w:r>
-              <w:t>{{ cognition</w:t>
-            </w:r>
-            <w:proofErr w:type="gramEnd"/>
-            <w:r>
-              <w:t>_learning_need_1 }}</w:t>
+            <w:r>
+              <w:t>{{ cognition_learning_need_1 }}</w:t>
             </w:r>
           </w:p>
         </w:tc>
@@ -3638,13 +2952,8 @@
                 <w:color w:val="595959" w:themeColor="text1" w:themeTint="A6"/>
               </w:rPr>
             </w:pPr>
-            <w:proofErr w:type="gramStart"/>
-            <w:r>
-              <w:t>{{ cognition</w:t>
-            </w:r>
-            <w:proofErr w:type="gramEnd"/>
-            <w:r>
-              <w:t>_learning_provision_1 }}</w:t>
+            <w:r>
+              <w:t>{{ cognition_learning_provision_1 }}</w:t>
             </w:r>
           </w:p>
         </w:tc>
@@ -3666,13 +2975,8 @@
                 <w:color w:val="595959" w:themeColor="text1" w:themeTint="A6"/>
               </w:rPr>
             </w:pPr>
-            <w:proofErr w:type="gramStart"/>
-            <w:r>
-              <w:t>{{ cognition</w:t>
-            </w:r>
-            <w:proofErr w:type="gramEnd"/>
-            <w:r>
-              <w:t>_learning_outcome_1 }}</w:t>
+            <w:r>
+              <w:t>{{ cognition_learning_outcome_1 }}</w:t>
             </w:r>
           </w:p>
         </w:tc>
@@ -3688,13 +2992,8 @@
                 <w:rFonts w:cs="Arial"/>
               </w:rPr>
             </w:pPr>
-            <w:proofErr w:type="gramStart"/>
-            <w:r>
-              <w:t>{{ cognition</w:t>
-            </w:r>
-            <w:proofErr w:type="gramEnd"/>
-            <w:r>
-              <w:t>_learning_need_2 }}</w:t>
+            <w:r>
+              <w:t>{{ cognition_learning_need_2 }}</w:t>
             </w:r>
           </w:p>
         </w:tc>
@@ -3708,13 +3007,8 @@
                 <w:rFonts w:cs="Arial"/>
               </w:rPr>
             </w:pPr>
-            <w:proofErr w:type="gramStart"/>
-            <w:r>
-              <w:t>{{ cognition</w:t>
-            </w:r>
-            <w:proofErr w:type="gramEnd"/>
-            <w:r>
-              <w:t>_learning_provision_2 }}</w:t>
+            <w:r>
+              <w:t>{{ cognition_learning_provision_2 }}</w:t>
             </w:r>
           </w:p>
         </w:tc>
@@ -3732,13 +3026,8 @@
               <w:adjustRightInd w:val="0"/>
               <w:textAlignment w:val="baseline"/>
             </w:pPr>
-            <w:proofErr w:type="gramStart"/>
-            <w:r>
-              <w:t>{{ cognition</w:t>
-            </w:r>
-            <w:proofErr w:type="gramEnd"/>
-            <w:r>
-              <w:t>_learning_outcome_2 }}</w:t>
+            <w:r>
+              <w:t>{{ cognition_learning_outcome_2 }}</w:t>
             </w:r>
           </w:p>
         </w:tc>
@@ -3749,13 +3038,8 @@
             <w:tcW w:w="4957" w:type="dxa"/>
           </w:tcPr>
           <w:p>
-            <w:proofErr w:type="gramStart"/>
-            <w:r>
-              <w:t>{{ cognition</w:t>
-            </w:r>
-            <w:proofErr w:type="gramEnd"/>
-            <w:r>
-              <w:t>_learning_need_</w:t>
+            <w:r>
+              <w:t>{{ cognition_learning_need_</w:t>
             </w:r>
             <w:r>
               <w:t>3</w:t>
@@ -3775,13 +3059,8 @@
                 <w:rFonts w:cs="Arial"/>
               </w:rPr>
             </w:pPr>
-            <w:proofErr w:type="gramStart"/>
-            <w:r>
-              <w:t>{{ cognition</w:t>
-            </w:r>
-            <w:proofErr w:type="gramEnd"/>
-            <w:r>
-              <w:t>_learning_provision_</w:t>
+            <w:r>
+              <w:t>{{ cognition_learning_provision_</w:t>
             </w:r>
             <w:r>
               <w:t>3</w:t>
@@ -3805,13 +3084,8 @@
               <w:adjustRightInd w:val="0"/>
               <w:textAlignment w:val="baseline"/>
             </w:pPr>
-            <w:proofErr w:type="gramStart"/>
-            <w:r>
-              <w:t>{{ cognition</w:t>
-            </w:r>
-            <w:proofErr w:type="gramEnd"/>
-            <w:r>
-              <w:t>_learning_outcome_</w:t>
+            <w:r>
+              <w:t>{{ cognition_learning_outcome_</w:t>
             </w:r>
             <w:r>
               <w:t>3</w:t>
@@ -3828,13 +3102,8 @@
             <w:tcW w:w="4957" w:type="dxa"/>
           </w:tcPr>
           <w:p>
-            <w:proofErr w:type="gramStart"/>
-            <w:r>
-              <w:t>{{ cognition</w:t>
-            </w:r>
-            <w:proofErr w:type="gramEnd"/>
-            <w:r>
-              <w:t>_learning_need_</w:t>
+            <w:r>
+              <w:t>{{ cognition_learning_need_</w:t>
             </w:r>
             <w:r>
               <w:t>4</w:t>
@@ -3854,13 +3123,8 @@
                 <w:rFonts w:cs="Arial"/>
               </w:rPr>
             </w:pPr>
-            <w:proofErr w:type="gramStart"/>
-            <w:r>
-              <w:t>{{ cognition</w:t>
-            </w:r>
-            <w:proofErr w:type="gramEnd"/>
-            <w:r>
-              <w:t>_learning_provision_</w:t>
+            <w:r>
+              <w:t>{{ cognition_learning_provision_</w:t>
             </w:r>
             <w:r>
               <w:t>4</w:t>
@@ -3884,13 +3148,8 @@
               <w:adjustRightInd w:val="0"/>
               <w:textAlignment w:val="baseline"/>
             </w:pPr>
-            <w:proofErr w:type="gramStart"/>
-            <w:r>
-              <w:t>{{ cognition</w:t>
-            </w:r>
-            <w:proofErr w:type="gramEnd"/>
-            <w:r>
-              <w:t>_learning_outcome_</w:t>
+            <w:r>
+              <w:t>{{ cognition_learning_outcome_</w:t>
             </w:r>
             <w:r>
               <w:t>4</w:t>
@@ -3907,13 +3166,8 @@
             <w:tcW w:w="4957" w:type="dxa"/>
           </w:tcPr>
           <w:p>
-            <w:proofErr w:type="gramStart"/>
-            <w:r>
-              <w:t>{{ cognition</w:t>
-            </w:r>
-            <w:proofErr w:type="gramEnd"/>
-            <w:r>
-              <w:t>_learning_need_</w:t>
+            <w:r>
+              <w:t>{{ cognition_learning_need_</w:t>
             </w:r>
             <w:r>
               <w:t>5</w:t>
@@ -3933,13 +3187,8 @@
                 <w:rFonts w:cs="Arial"/>
               </w:rPr>
             </w:pPr>
-            <w:proofErr w:type="gramStart"/>
-            <w:r>
-              <w:t>{{ cognition</w:t>
-            </w:r>
-            <w:proofErr w:type="gramEnd"/>
-            <w:r>
-              <w:t>_learning_provision_</w:t>
+            <w:r>
+              <w:t>{{ cognition_learning_provision_</w:t>
             </w:r>
             <w:r>
               <w:t>5</w:t>
@@ -3963,13 +3212,8 @@
               <w:adjustRightInd w:val="0"/>
               <w:textAlignment w:val="baseline"/>
             </w:pPr>
-            <w:proofErr w:type="gramStart"/>
-            <w:r>
-              <w:t>{{ cognition</w:t>
-            </w:r>
-            <w:proofErr w:type="gramEnd"/>
-            <w:r>
-              <w:t>_learning_outcome_</w:t>
+            <w:r>
+              <w:t>{{ cognition_learning_outcome_</w:t>
             </w:r>
             <w:r>
               <w:t>5</w:t>
@@ -4146,59 +3390,13 @@
                 <w:color w:val="000000" w:themeColor="text1"/>
               </w:rPr>
             </w:pPr>
-            <w:proofErr w:type="gramStart"/>
             <w:r>
               <w:rPr>
                 <w:rFonts w:cs="Arial"/>
                 <w:bCs/>
                 <w:color w:val="000000" w:themeColor="text1"/>
               </w:rPr>
-              <w:t xml:space="preserve">{{ </w:t>
-            </w:r>
-            <w:proofErr w:type="spellStart"/>
-            <w:r>
-              <w:rPr>
-                <w:rFonts w:cs="Arial"/>
-                <w:bCs/>
-                <w:color w:val="000000" w:themeColor="text1"/>
-              </w:rPr>
-              <w:t>semh</w:t>
-            </w:r>
-            <w:proofErr w:type="gramEnd"/>
-            <w:r>
-              <w:rPr>
-                <w:rFonts w:cs="Arial"/>
-                <w:bCs/>
-                <w:color w:val="000000" w:themeColor="text1"/>
-              </w:rPr>
-              <w:t>_</w:t>
-            </w:r>
-            <w:proofErr w:type="gramStart"/>
-            <w:r>
-              <w:rPr>
-                <w:rFonts w:cs="Arial"/>
-                <w:bCs/>
-                <w:color w:val="000000" w:themeColor="text1"/>
-              </w:rPr>
-              <w:t>strengths</w:t>
-            </w:r>
-            <w:proofErr w:type="spellEnd"/>
-            <w:r>
-              <w:rPr>
-                <w:rFonts w:cs="Arial"/>
-                <w:bCs/>
-                <w:color w:val="000000" w:themeColor="text1"/>
-              </w:rPr>
-              <w:t xml:space="preserve"> }</w:t>
-            </w:r>
-            <w:proofErr w:type="gramEnd"/>
-            <w:r>
-              <w:rPr>
-                <w:rFonts w:cs="Arial"/>
-                <w:bCs/>
-                <w:color w:val="000000" w:themeColor="text1"/>
-              </w:rPr>
-              <w:t>}</w:t>
+              <w:t>{{ semh_strengths }}</w:t>
             </w:r>
           </w:p>
           <w:p>
@@ -4309,13 +3507,8 @@
                 <w:color w:val="595959" w:themeColor="text1" w:themeTint="A6"/>
               </w:rPr>
             </w:pPr>
-            <w:proofErr w:type="gramStart"/>
-            <w:r>
-              <w:t>{{ semh</w:t>
-            </w:r>
-            <w:proofErr w:type="gramEnd"/>
-            <w:r>
-              <w:t>_need_1 }}</w:t>
+            <w:r>
+              <w:t>{{ semh_need_1 }}</w:t>
             </w:r>
           </w:p>
         </w:tc>
@@ -4330,13 +3523,8 @@
                 <w:color w:val="595959" w:themeColor="text1" w:themeTint="A6"/>
               </w:rPr>
             </w:pPr>
-            <w:proofErr w:type="gramStart"/>
-            <w:r>
-              <w:t>{{ semh</w:t>
-            </w:r>
-            <w:proofErr w:type="gramEnd"/>
-            <w:r>
-              <w:t>_provision_1 }}</w:t>
+            <w:r>
+              <w:t>{{ semh_provision_1 }}</w:t>
             </w:r>
           </w:p>
         </w:tc>
@@ -4345,13 +3533,8 @@
             <w:tcW w:w="5386" w:type="dxa"/>
           </w:tcPr>
           <w:p>
-            <w:proofErr w:type="gramStart"/>
-            <w:r>
-              <w:t>{{ semh</w:t>
-            </w:r>
-            <w:proofErr w:type="gramEnd"/>
-            <w:r>
-              <w:t>_outcome_1 }}</w:t>
+            <w:r>
+              <w:t>{{ semh_outcome_1 }}</w:t>
             </w:r>
           </w:p>
         </w:tc>
@@ -4367,13 +3550,8 @@
                 <w:rFonts w:cs="Arial"/>
               </w:rPr>
             </w:pPr>
-            <w:proofErr w:type="gramStart"/>
-            <w:r>
-              <w:t>{{ semh</w:t>
-            </w:r>
-            <w:proofErr w:type="gramEnd"/>
-            <w:r>
-              <w:t>_need_2 }}</w:t>
+            <w:r>
+              <w:t>{{ semh_need_2 }}</w:t>
             </w:r>
           </w:p>
         </w:tc>
@@ -4387,13 +3565,8 @@
                 <w:rFonts w:cs="Arial"/>
               </w:rPr>
             </w:pPr>
-            <w:proofErr w:type="gramStart"/>
-            <w:r>
-              <w:t>{{ semh</w:t>
-            </w:r>
-            <w:proofErr w:type="gramEnd"/>
-            <w:r>
-              <w:t>_provision_2 }}</w:t>
+            <w:r>
+              <w:t>{{ semh_provision_2 }}</w:t>
             </w:r>
           </w:p>
         </w:tc>
@@ -4402,13 +3575,8 @@
             <w:tcW w:w="5386" w:type="dxa"/>
           </w:tcPr>
           <w:p>
-            <w:proofErr w:type="gramStart"/>
-            <w:r>
-              <w:t>{{ semh</w:t>
-            </w:r>
-            <w:proofErr w:type="gramEnd"/>
-            <w:r>
-              <w:t>_outcome_2 }}</w:t>
+            <w:r>
+              <w:t>{{ semh_outcome_2 }}</w:t>
             </w:r>
           </w:p>
         </w:tc>
@@ -4424,13 +3592,8 @@
                 <w:rFonts w:cs="Arial"/>
               </w:rPr>
             </w:pPr>
-            <w:proofErr w:type="gramStart"/>
-            <w:r>
-              <w:t>{{ semh</w:t>
-            </w:r>
-            <w:proofErr w:type="gramEnd"/>
-            <w:r>
-              <w:t>_need_3 }}</w:t>
+            <w:r>
+              <w:t>{{ semh_need_3 }}</w:t>
             </w:r>
           </w:p>
         </w:tc>
@@ -4444,13 +3607,8 @@
                 <w:rFonts w:cs="Arial"/>
               </w:rPr>
             </w:pPr>
-            <w:proofErr w:type="gramStart"/>
-            <w:r>
-              <w:t>{{ semh</w:t>
-            </w:r>
-            <w:proofErr w:type="gramEnd"/>
-            <w:r>
-              <w:t>_provision_3 }}</w:t>
+            <w:r>
+              <w:t>{{ semh_provision_3 }}</w:t>
             </w:r>
           </w:p>
         </w:tc>
@@ -4459,13 +3617,8 @@
             <w:tcW w:w="5386" w:type="dxa"/>
           </w:tcPr>
           <w:p>
-            <w:proofErr w:type="gramStart"/>
-            <w:r>
-              <w:t>{{ semh</w:t>
-            </w:r>
-            <w:proofErr w:type="gramEnd"/>
-            <w:r>
-              <w:t>_outcome_3 }}</w:t>
+            <w:r>
+              <w:t>{{ semh_outcome_3 }}</w:t>
             </w:r>
           </w:p>
         </w:tc>
@@ -4481,13 +3634,8 @@
                 <w:rFonts w:cs="Arial"/>
               </w:rPr>
             </w:pPr>
-            <w:proofErr w:type="gramStart"/>
-            <w:r>
-              <w:t>{{ semh</w:t>
-            </w:r>
-            <w:proofErr w:type="gramEnd"/>
-            <w:r>
-              <w:t>_need_</w:t>
+            <w:r>
+              <w:t>{{ semh_need_</w:t>
             </w:r>
             <w:r>
               <w:t>4</w:t>
@@ -4507,13 +3655,8 @@
                 <w:rFonts w:cs="Arial"/>
               </w:rPr>
             </w:pPr>
-            <w:proofErr w:type="gramStart"/>
-            <w:r>
-              <w:t>{{ semh</w:t>
-            </w:r>
-            <w:proofErr w:type="gramEnd"/>
-            <w:r>
-              <w:t>_provision_</w:t>
+            <w:r>
+              <w:t>{{ semh_provision_</w:t>
             </w:r>
             <w:r>
               <w:t>4</w:t>
@@ -4528,13 +3671,8 @@
             <w:tcW w:w="5386" w:type="dxa"/>
           </w:tcPr>
           <w:p>
-            <w:proofErr w:type="gramStart"/>
-            <w:r>
-              <w:t>{{ semh</w:t>
-            </w:r>
-            <w:proofErr w:type="gramEnd"/>
-            <w:r>
-              <w:t>_outcome_</w:t>
+            <w:r>
+              <w:t>{{ semh_outcome_</w:t>
             </w:r>
             <w:r>
               <w:t>4</w:t>
@@ -4556,13 +3694,8 @@
                 <w:rFonts w:cs="Arial"/>
               </w:rPr>
             </w:pPr>
-            <w:proofErr w:type="gramStart"/>
-            <w:r>
-              <w:t>{{ semh</w:t>
-            </w:r>
-            <w:proofErr w:type="gramEnd"/>
-            <w:r>
-              <w:t>_need_</w:t>
+            <w:r>
+              <w:t>{{ semh_need_</w:t>
             </w:r>
             <w:r>
               <w:t>5</w:t>
@@ -4582,13 +3715,8 @@
                 <w:rFonts w:cs="Arial"/>
               </w:rPr>
             </w:pPr>
-            <w:proofErr w:type="gramStart"/>
-            <w:r>
-              <w:t>{{ semh</w:t>
-            </w:r>
-            <w:proofErr w:type="gramEnd"/>
-            <w:r>
-              <w:t>_provision_</w:t>
+            <w:r>
+              <w:t>{{ semh_provision_</w:t>
             </w:r>
             <w:r>
               <w:t>5</w:t>
@@ -4603,13 +3731,8 @@
             <w:tcW w:w="5386" w:type="dxa"/>
           </w:tcPr>
           <w:p>
-            <w:proofErr w:type="gramStart"/>
-            <w:r>
-              <w:t>{{ semh</w:t>
-            </w:r>
-            <w:proofErr w:type="gramEnd"/>
-            <w:r>
-              <w:t>_outcome_</w:t>
+            <w:r>
+              <w:t>{{ semh_outcome_</w:t>
             </w:r>
             <w:r>
               <w:t>5</w:t>
@@ -4745,59 +3868,13 @@
                 <w:color w:val="000000" w:themeColor="text1"/>
               </w:rPr>
             </w:pPr>
-            <w:proofErr w:type="gramStart"/>
             <w:r>
               <w:rPr>
                 <w:rFonts w:cs="Arial"/>
                 <w:bCs/>
                 <w:color w:val="000000" w:themeColor="text1"/>
               </w:rPr>
-              <w:t xml:space="preserve">{{ </w:t>
-            </w:r>
-            <w:proofErr w:type="spellStart"/>
-            <w:r>
-              <w:rPr>
-                <w:rFonts w:cs="Arial"/>
-                <w:bCs/>
-                <w:color w:val="000000" w:themeColor="text1"/>
-              </w:rPr>
-              <w:t>sensory</w:t>
-            </w:r>
-            <w:proofErr w:type="gramEnd"/>
-            <w:r>
-              <w:rPr>
-                <w:rFonts w:cs="Arial"/>
-                <w:bCs/>
-                <w:color w:val="000000" w:themeColor="text1"/>
-              </w:rPr>
-              <w:t>_physical_</w:t>
-            </w:r>
-            <w:proofErr w:type="gramStart"/>
-            <w:r>
-              <w:rPr>
-                <w:rFonts w:cs="Arial"/>
-                <w:bCs/>
-                <w:color w:val="000000" w:themeColor="text1"/>
-              </w:rPr>
-              <w:t>strengths</w:t>
-            </w:r>
-            <w:proofErr w:type="spellEnd"/>
-            <w:r>
-              <w:rPr>
-                <w:rFonts w:cs="Arial"/>
-                <w:bCs/>
-                <w:color w:val="000000" w:themeColor="text1"/>
-              </w:rPr>
-              <w:t xml:space="preserve"> }</w:t>
-            </w:r>
-            <w:proofErr w:type="gramEnd"/>
-            <w:r>
-              <w:rPr>
-                <w:rFonts w:cs="Arial"/>
-                <w:bCs/>
-                <w:color w:val="000000" w:themeColor="text1"/>
-              </w:rPr>
-              <w:t>}</w:t>
+              <w:t>{{ sensory_physical_strengths }}</w:t>
             </w:r>
           </w:p>
           <w:p>
@@ -4906,13 +3983,8 @@
                 <w:color w:val="595959" w:themeColor="text1" w:themeTint="A6"/>
               </w:rPr>
             </w:pPr>
-            <w:proofErr w:type="gramStart"/>
-            <w:r>
-              <w:t>{{ sensory</w:t>
-            </w:r>
-            <w:proofErr w:type="gramEnd"/>
-            <w:r>
-              <w:t>_physical_need_1 }}</w:t>
+            <w:r>
+              <w:t>{{ sensory_physical_need_1 }}</w:t>
             </w:r>
           </w:p>
         </w:tc>
@@ -4933,13 +4005,8 @@
                 <w:color w:val="595959" w:themeColor="text1" w:themeTint="A6"/>
               </w:rPr>
             </w:pPr>
-            <w:proofErr w:type="gramStart"/>
-            <w:r>
-              <w:t>{{ sensory</w:t>
-            </w:r>
-            <w:proofErr w:type="gramEnd"/>
-            <w:r>
-              <w:t>_physical_provision_1 }}</w:t>
+            <w:r>
+              <w:t>{{ sensory_physical_provision_1 }}</w:t>
             </w:r>
           </w:p>
         </w:tc>
@@ -4956,13 +4023,8 @@
               <w:adjustRightInd w:val="0"/>
               <w:textAlignment w:val="baseline"/>
             </w:pPr>
-            <w:proofErr w:type="gramStart"/>
-            <w:r>
-              <w:t>{{ sensory</w:t>
-            </w:r>
-            <w:proofErr w:type="gramEnd"/>
-            <w:r>
-              <w:t>_physical_outcome_1 }}</w:t>
+            <w:r>
+              <w:t>{{ sensory_physical_outcome_1 }}</w:t>
             </w:r>
           </w:p>
         </w:tc>
@@ -4979,13 +4041,8 @@
                 <w:color w:val="595959" w:themeColor="text1" w:themeTint="A6"/>
               </w:rPr>
             </w:pPr>
-            <w:proofErr w:type="gramStart"/>
-            <w:r>
-              <w:t>{{ sensory</w:t>
-            </w:r>
-            <w:proofErr w:type="gramEnd"/>
-            <w:r>
-              <w:t>_physical_need_2 }}</w:t>
+            <w:r>
+              <w:t>{{ sensory_physical_need_2 }}</w:t>
             </w:r>
           </w:p>
         </w:tc>
@@ -5006,13 +4063,8 @@
                 <w:color w:val="595959" w:themeColor="text1" w:themeTint="A6"/>
               </w:rPr>
             </w:pPr>
-            <w:proofErr w:type="gramStart"/>
-            <w:r>
-              <w:t>{{ sensory</w:t>
-            </w:r>
-            <w:proofErr w:type="gramEnd"/>
-            <w:r>
-              <w:t>_physical_provision_2 }}</w:t>
+            <w:r>
+              <w:t>{{ sensory_physical_provision_2 }}</w:t>
             </w:r>
           </w:p>
         </w:tc>
@@ -5029,13 +4081,8 @@
               <w:adjustRightInd w:val="0"/>
               <w:textAlignment w:val="baseline"/>
             </w:pPr>
-            <w:proofErr w:type="gramStart"/>
-            <w:r>
-              <w:t>{{ sensory</w:t>
-            </w:r>
-            <w:proofErr w:type="gramEnd"/>
-            <w:r>
-              <w:t>_physical_outcome_2 }}</w:t>
+            <w:r>
+              <w:t>{{ sensory_physical_outcome_2 }}</w:t>
             </w:r>
           </w:p>
         </w:tc>
@@ -5052,13 +4099,8 @@
                 <w:color w:val="595959" w:themeColor="text1" w:themeTint="A6"/>
               </w:rPr>
             </w:pPr>
-            <w:proofErr w:type="gramStart"/>
-            <w:r>
-              <w:t>{{ sensory</w:t>
-            </w:r>
-            <w:proofErr w:type="gramEnd"/>
-            <w:r>
-              <w:t>_physical_need_3 }}</w:t>
+            <w:r>
+              <w:t>{{ sensory_physical_need_3 }}</w:t>
             </w:r>
           </w:p>
         </w:tc>
@@ -5079,13 +4121,8 @@
                 <w:color w:val="595959" w:themeColor="text1" w:themeTint="A6"/>
               </w:rPr>
             </w:pPr>
-            <w:proofErr w:type="gramStart"/>
-            <w:r>
-              <w:t>{{ sensory</w:t>
-            </w:r>
-            <w:proofErr w:type="gramEnd"/>
-            <w:r>
-              <w:t>_physical_provision_3 }}</w:t>
+            <w:r>
+              <w:t>{{ sensory_physical_provision_3 }}</w:t>
             </w:r>
           </w:p>
         </w:tc>
@@ -5102,13 +4139,8 @@
               <w:adjustRightInd w:val="0"/>
               <w:textAlignment w:val="baseline"/>
             </w:pPr>
-            <w:proofErr w:type="gramStart"/>
-            <w:r>
-              <w:t>{{ sensory</w:t>
-            </w:r>
-            <w:proofErr w:type="gramEnd"/>
-            <w:r>
-              <w:t>_physical_outcome_3 }}</w:t>
+            <w:r>
+              <w:t>{{ sensory_physical_outcome_3 }}</w:t>
             </w:r>
           </w:p>
         </w:tc>
@@ -5124,14 +4156,9 @@
                 <w:rFonts w:cs="Arial"/>
               </w:rPr>
             </w:pPr>
-            <w:proofErr w:type="gramStart"/>
             <w:r>
               <w:lastRenderedPageBreak/>
-              <w:t>{{ sensory</w:t>
-            </w:r>
-            <w:proofErr w:type="gramEnd"/>
-            <w:r>
-              <w:t>_physical_need_</w:t>
+              <w:t>{{ sensory_physical_need_</w:t>
             </w:r>
             <w:r>
               <w:t>4</w:t>
@@ -5151,13 +4178,8 @@
                 <w:rFonts w:cs="Arial"/>
               </w:rPr>
             </w:pPr>
-            <w:proofErr w:type="gramStart"/>
-            <w:r>
-              <w:t>{{ sensory</w:t>
-            </w:r>
-            <w:proofErr w:type="gramEnd"/>
-            <w:r>
-              <w:t>_physical_provision_</w:t>
+            <w:r>
+              <w:t>{{ sensory_physical_provision_</w:t>
             </w:r>
             <w:r>
               <w:t>4</w:t>
@@ -5180,13 +4202,8 @@
               <w:adjustRightInd w:val="0"/>
               <w:textAlignment w:val="baseline"/>
             </w:pPr>
-            <w:proofErr w:type="gramStart"/>
-            <w:r>
-              <w:t>{{ sensory</w:t>
-            </w:r>
-            <w:proofErr w:type="gramEnd"/>
-            <w:r>
-              <w:t>_physical_outcome_</w:t>
+            <w:r>
+              <w:t>{{ sensory_physical_outcome_</w:t>
             </w:r>
             <w:r>
               <w:t>4</w:t>
@@ -5208,13 +4225,8 @@
                 <w:rFonts w:cs="Arial"/>
               </w:rPr>
             </w:pPr>
-            <w:proofErr w:type="gramStart"/>
-            <w:r>
-              <w:t>{{ sensory</w:t>
-            </w:r>
-            <w:proofErr w:type="gramEnd"/>
-            <w:r>
-              <w:t>_physical_need_</w:t>
+            <w:r>
+              <w:t>{{ sensory_physical_need_</w:t>
             </w:r>
             <w:r>
               <w:t>5</w:t>
@@ -5234,13 +4246,8 @@
                 <w:rFonts w:cs="Arial"/>
               </w:rPr>
             </w:pPr>
-            <w:proofErr w:type="gramStart"/>
-            <w:r>
-              <w:t>{{ sensory</w:t>
-            </w:r>
-            <w:proofErr w:type="gramEnd"/>
-            <w:r>
-              <w:t>_physical_provision_</w:t>
+            <w:r>
+              <w:t>{{ sensory_physical_provision_</w:t>
             </w:r>
             <w:r>
               <w:t>5</w:t>
@@ -5263,13 +4270,8 @@
               <w:adjustRightInd w:val="0"/>
               <w:textAlignment w:val="baseline"/>
             </w:pPr>
-            <w:proofErr w:type="gramStart"/>
-            <w:r>
-              <w:t>{{ sensory</w:t>
-            </w:r>
-            <w:proofErr w:type="gramEnd"/>
-            <w:r>
-              <w:t>_physical_outcome_</w:t>
+            <w:r>
+              <w:t>{{ sensory_physical_outcome_</w:t>
             </w:r>
             <w:r>
               <w:t>5</w:t>
@@ -5367,53 +4369,12 @@
                 <w:bCs/>
               </w:rPr>
             </w:pPr>
-            <w:proofErr w:type="gramStart"/>
             <w:r>
               <w:rPr>
                 <w:rFonts w:cs="Arial"/>
                 <w:bCs/>
               </w:rPr>
-              <w:t xml:space="preserve">{{ </w:t>
-            </w:r>
-            <w:proofErr w:type="spellStart"/>
-            <w:r>
-              <w:rPr>
-                <w:rFonts w:cs="Arial"/>
-                <w:bCs/>
-              </w:rPr>
-              <w:t>health</w:t>
-            </w:r>
-            <w:proofErr w:type="gramEnd"/>
-            <w:r>
-              <w:rPr>
-                <w:rFonts w:cs="Arial"/>
-                <w:bCs/>
-              </w:rPr>
-              <w:t>_care_</w:t>
-            </w:r>
-            <w:proofErr w:type="gramStart"/>
-            <w:r>
-              <w:rPr>
-                <w:rFonts w:cs="Arial"/>
-                <w:bCs/>
-              </w:rPr>
-              <w:t>strengths</w:t>
-            </w:r>
-            <w:proofErr w:type="spellEnd"/>
-            <w:r>
-              <w:rPr>
-                <w:rFonts w:cs="Arial"/>
-                <w:bCs/>
-              </w:rPr>
-              <w:t xml:space="preserve"> }</w:t>
-            </w:r>
-            <w:proofErr w:type="gramEnd"/>
-            <w:r>
-              <w:rPr>
-                <w:rFonts w:cs="Arial"/>
-                <w:bCs/>
-              </w:rPr>
-              <w:t>}</w:t>
+              <w:t>{{ health_care_strengths }}</w:t>
             </w:r>
           </w:p>
           <w:p>
@@ -5522,13 +4483,8 @@
                 <w:color w:val="595959" w:themeColor="text1" w:themeTint="A6"/>
               </w:rPr>
             </w:pPr>
-            <w:proofErr w:type="gramStart"/>
-            <w:r>
-              <w:t>{{ health</w:t>
-            </w:r>
-            <w:proofErr w:type="gramEnd"/>
-            <w:r>
-              <w:t>_care_need_1 }}</w:t>
+            <w:r>
+              <w:t>{{ health_care_need_1 }}</w:t>
             </w:r>
           </w:p>
         </w:tc>
@@ -5544,13 +4500,8 @@
                 <w:color w:val="595959" w:themeColor="text1" w:themeTint="A6"/>
               </w:rPr>
             </w:pPr>
-            <w:proofErr w:type="gramStart"/>
-            <w:r>
-              <w:t>{{ health</w:t>
-            </w:r>
-            <w:proofErr w:type="gramEnd"/>
-            <w:r>
-              <w:t>_care_provision_1 }}</w:t>
+            <w:r>
+              <w:t>{{ health_care_provision_1 }}</w:t>
             </w:r>
           </w:p>
         </w:tc>
@@ -5567,13 +4518,8 @@
                 <w:color w:val="595959" w:themeColor="text1" w:themeTint="A6"/>
               </w:rPr>
             </w:pPr>
-            <w:proofErr w:type="gramStart"/>
-            <w:r>
-              <w:t>{{ health</w:t>
-            </w:r>
-            <w:proofErr w:type="gramEnd"/>
-            <w:r>
-              <w:t>_care_outcome_1 }}</w:t>
+            <w:r>
+              <w:t>{{ health_care_outcome_1 }}</w:t>
             </w:r>
           </w:p>
         </w:tc>
@@ -5591,13 +4537,8 @@
                 <w:bCs/>
               </w:rPr>
             </w:pPr>
-            <w:proofErr w:type="gramStart"/>
-            <w:r>
-              <w:t>{{ health</w:t>
-            </w:r>
-            <w:proofErr w:type="gramEnd"/>
-            <w:r>
-              <w:t>_care_need_</w:t>
+            <w:r>
+              <w:t>{{ health_care_need_</w:t>
             </w:r>
             <w:r>
               <w:t>2</w:t>
@@ -5615,13 +4556,8 @@
             <w:pPr>
               <w:spacing w:line="259" w:lineRule="auto"/>
             </w:pPr>
-            <w:proofErr w:type="gramStart"/>
-            <w:r>
-              <w:t>{{ health</w:t>
-            </w:r>
-            <w:proofErr w:type="gramEnd"/>
-            <w:r>
-              <w:t>_care_provision_</w:t>
+            <w:r>
+              <w:t>{{ health_care_provision_</w:t>
             </w:r>
             <w:r>
               <w:t>2</w:t>
@@ -5639,13 +4575,8 @@
             <w:pPr>
               <w:spacing w:line="259" w:lineRule="auto"/>
             </w:pPr>
-            <w:proofErr w:type="gramStart"/>
-            <w:r>
-              <w:t>{{ health</w:t>
-            </w:r>
-            <w:proofErr w:type="gramEnd"/>
-            <w:r>
-              <w:t>_care_outcome_</w:t>
+            <w:r>
+              <w:t>{{ health_care_outcome_</w:t>
             </w:r>
             <w:r>
               <w:t>2</w:t>
@@ -5669,13 +4600,8 @@
                 <w:bCs/>
               </w:rPr>
             </w:pPr>
-            <w:proofErr w:type="gramStart"/>
-            <w:r>
-              <w:t>{{ health</w:t>
-            </w:r>
-            <w:proofErr w:type="gramEnd"/>
-            <w:r>
-              <w:t>_care_need_</w:t>
+            <w:r>
+              <w:t>{{ health_care_need_</w:t>
             </w:r>
             <w:r>
               <w:t>3</w:t>
@@ -5693,13 +4619,8 @@
             <w:pPr>
               <w:spacing w:line="259" w:lineRule="auto"/>
             </w:pPr>
-            <w:proofErr w:type="gramStart"/>
-            <w:r>
-              <w:t>{{ health</w:t>
-            </w:r>
-            <w:proofErr w:type="gramEnd"/>
-            <w:r>
-              <w:t>_care_provision_</w:t>
+            <w:r>
+              <w:t>{{ health_care_provision_</w:t>
             </w:r>
             <w:r>
               <w:t>3</w:t>
@@ -5717,13 +4638,8 @@
             <w:pPr>
               <w:spacing w:line="259" w:lineRule="auto"/>
             </w:pPr>
-            <w:proofErr w:type="gramStart"/>
-            <w:r>
-              <w:t>{{ health</w:t>
-            </w:r>
-            <w:proofErr w:type="gramEnd"/>
-            <w:r>
-              <w:t>_care_outcome_</w:t>
+            <w:r>
+              <w:t>{{ health_care_outcome_</w:t>
             </w:r>
             <w:r>
               <w:t>3</w:t>
@@ -5747,13 +4663,8 @@
                 <w:bCs/>
               </w:rPr>
             </w:pPr>
-            <w:proofErr w:type="gramStart"/>
-            <w:r>
-              <w:t>{{ health</w:t>
-            </w:r>
-            <w:proofErr w:type="gramEnd"/>
-            <w:r>
-              <w:t>_care_need_</w:t>
+            <w:r>
+              <w:t>{{ health_care_need_</w:t>
             </w:r>
             <w:r>
               <w:t>4</w:t>
@@ -5771,13 +4682,8 @@
             <w:pPr>
               <w:spacing w:line="259" w:lineRule="auto"/>
             </w:pPr>
-            <w:proofErr w:type="gramStart"/>
-            <w:r>
-              <w:t>{{ health</w:t>
-            </w:r>
-            <w:proofErr w:type="gramEnd"/>
-            <w:r>
-              <w:t>_care_provision_</w:t>
+            <w:r>
+              <w:t>{{ health_care_provision_</w:t>
             </w:r>
             <w:r>
               <w:t>4</w:t>
@@ -5795,13 +4701,8 @@
             <w:pPr>
               <w:spacing w:line="259" w:lineRule="auto"/>
             </w:pPr>
-            <w:proofErr w:type="gramStart"/>
-            <w:r>
-              <w:t>{{ health</w:t>
-            </w:r>
-            <w:proofErr w:type="gramEnd"/>
-            <w:r>
-              <w:t>_care_outcome_</w:t>
+            <w:r>
+              <w:t>{{ health_care_outcome_</w:t>
             </w:r>
             <w:r>
               <w:t>4</w:t>
@@ -5825,13 +4726,8 @@
                 <w:bCs/>
               </w:rPr>
             </w:pPr>
-            <w:proofErr w:type="gramStart"/>
-            <w:r>
-              <w:t>{{ health</w:t>
-            </w:r>
-            <w:proofErr w:type="gramEnd"/>
-            <w:r>
-              <w:t>_care_need_</w:t>
+            <w:r>
+              <w:t>{{ health_care_need_</w:t>
             </w:r>
             <w:r>
               <w:t>5</w:t>
@@ -5849,13 +4745,8 @@
             <w:pPr>
               <w:spacing w:line="259" w:lineRule="auto"/>
             </w:pPr>
-            <w:proofErr w:type="gramStart"/>
-            <w:r>
-              <w:t>{{ health</w:t>
-            </w:r>
-            <w:proofErr w:type="gramEnd"/>
-            <w:r>
-              <w:t>_care_provision_</w:t>
+            <w:r>
+              <w:t>{{ health_care_provision_</w:t>
             </w:r>
             <w:r>
               <w:t>5</w:t>
@@ -5873,13 +4764,8 @@
             <w:pPr>
               <w:spacing w:line="259" w:lineRule="auto"/>
             </w:pPr>
-            <w:proofErr w:type="gramStart"/>
-            <w:r>
-              <w:t>{{ health</w:t>
-            </w:r>
-            <w:proofErr w:type="gramEnd"/>
-            <w:r>
-              <w:t>_care_outcome_</w:t>
+            <w:r>
+              <w:t>{{ health_care_outcome_</w:t>
             </w:r>
             <w:r>
               <w:t>5</w:t>
@@ -5987,53 +4873,12 @@
                 <w:bCs/>
               </w:rPr>
             </w:pPr>
-            <w:proofErr w:type="gramStart"/>
             <w:r>
               <w:rPr>
                 <w:rFonts w:cs="Arial"/>
                 <w:bCs/>
               </w:rPr>
-              <w:t xml:space="preserve">{{ </w:t>
-            </w:r>
-            <w:proofErr w:type="spellStart"/>
-            <w:r>
-              <w:rPr>
-                <w:rFonts w:cs="Arial"/>
-                <w:bCs/>
-              </w:rPr>
-              <w:t>social</w:t>
-            </w:r>
-            <w:proofErr w:type="gramEnd"/>
-            <w:r>
-              <w:rPr>
-                <w:rFonts w:cs="Arial"/>
-                <w:bCs/>
-              </w:rPr>
-              <w:t>_care_</w:t>
-            </w:r>
-            <w:proofErr w:type="gramStart"/>
-            <w:r>
-              <w:rPr>
-                <w:rFonts w:cs="Arial"/>
-                <w:bCs/>
-              </w:rPr>
-              <w:t>strengths</w:t>
-            </w:r>
-            <w:proofErr w:type="spellEnd"/>
-            <w:r>
-              <w:rPr>
-                <w:rFonts w:cs="Arial"/>
-                <w:bCs/>
-              </w:rPr>
-              <w:t xml:space="preserve"> }</w:t>
-            </w:r>
-            <w:proofErr w:type="gramEnd"/>
-            <w:r>
-              <w:rPr>
-                <w:rFonts w:cs="Arial"/>
-                <w:bCs/>
-              </w:rPr>
-              <w:t>}</w:t>
+              <w:t>{{ social_care_strengths }}</w:t>
             </w:r>
           </w:p>
           <w:p>
@@ -6158,13 +5003,8 @@
                 <w:b/>
               </w:rPr>
             </w:pPr>
-            <w:proofErr w:type="gramStart"/>
-            <w:r>
-              <w:t>{{ social</w:t>
-            </w:r>
-            <w:proofErr w:type="gramEnd"/>
-            <w:r>
-              <w:t>_care_need_</w:t>
+            <w:r>
+              <w:t>{{ social_care_need_</w:t>
             </w:r>
             <w:r>
               <w:t>1</w:t>
@@ -6185,13 +5025,8 @@
                 <w:b/>
               </w:rPr>
             </w:pPr>
-            <w:proofErr w:type="gramStart"/>
-            <w:r>
-              <w:t>{{ h</w:t>
-            </w:r>
-            <w:proofErr w:type="gramEnd"/>
-            <w:r>
-              <w:t>1_provision_</w:t>
+            <w:r>
+              <w:t>{{ h1_provision_</w:t>
             </w:r>
             <w:r>
               <w:t>1</w:t>
@@ -6212,13 +5047,8 @@
                 <w:color w:val="FF0000"/>
               </w:rPr>
             </w:pPr>
-            <w:proofErr w:type="gramStart"/>
-            <w:r>
-              <w:t>{{ h</w:t>
-            </w:r>
-            <w:proofErr w:type="gramEnd"/>
-            <w:r>
-              <w:t>2_provision_</w:t>
+            <w:r>
+              <w:t>{{ h2_provision_</w:t>
             </w:r>
             <w:r>
               <w:t>1</w:t>
@@ -6239,13 +5069,8 @@
                 <w:color w:val="FF0000"/>
               </w:rPr>
             </w:pPr>
-            <w:proofErr w:type="gramStart"/>
-            <w:r>
-              <w:t>{{ social</w:t>
-            </w:r>
-            <w:proofErr w:type="gramEnd"/>
-            <w:r>
-              <w:t>_care_outcome_</w:t>
+            <w:r>
+              <w:t>{{ social_care_outcome_</w:t>
             </w:r>
             <w:r>
               <w:t>1</w:t>
@@ -6268,13 +5093,8 @@
                 <w:b/>
               </w:rPr>
             </w:pPr>
-            <w:proofErr w:type="gramStart"/>
-            <w:r>
-              <w:t>{{ social</w:t>
-            </w:r>
-            <w:proofErr w:type="gramEnd"/>
-            <w:r>
-              <w:t>_care_need_</w:t>
+            <w:r>
+              <w:t>{{ social_care_need_</w:t>
             </w:r>
             <w:r>
               <w:t>2</w:t>
@@ -6295,13 +5115,8 @@
                 <w:b/>
               </w:rPr>
             </w:pPr>
-            <w:proofErr w:type="gramStart"/>
-            <w:r>
-              <w:t>{{ h</w:t>
-            </w:r>
-            <w:proofErr w:type="gramEnd"/>
-            <w:r>
-              <w:t>1_provision_</w:t>
+            <w:r>
+              <w:t>{{ h1_provision_</w:t>
             </w:r>
             <w:r>
               <w:t>2</w:t>
@@ -6322,13 +5137,8 @@
                 <w:color w:val="FF0000"/>
               </w:rPr>
             </w:pPr>
-            <w:proofErr w:type="gramStart"/>
-            <w:r>
-              <w:t>{{ h</w:t>
-            </w:r>
-            <w:proofErr w:type="gramEnd"/>
-            <w:r>
-              <w:t>2_provision_</w:t>
+            <w:r>
+              <w:t>{{ h2_provision_</w:t>
             </w:r>
             <w:r>
               <w:t>2</w:t>
@@ -6349,13 +5159,8 @@
                 <w:color w:val="FF0000"/>
               </w:rPr>
             </w:pPr>
-            <w:proofErr w:type="gramStart"/>
-            <w:r>
-              <w:t>{{ social</w:t>
-            </w:r>
-            <w:proofErr w:type="gramEnd"/>
-            <w:r>
-              <w:t>_care_outcome_</w:t>
+            <w:r>
+              <w:t>{{ social_care_outcome_</w:t>
             </w:r>
             <w:r>
               <w:t>2</w:t>
@@ -6378,13 +5183,8 @@
                 <w:b/>
               </w:rPr>
             </w:pPr>
-            <w:proofErr w:type="gramStart"/>
-            <w:r>
-              <w:t>{{ social</w:t>
-            </w:r>
-            <w:proofErr w:type="gramEnd"/>
-            <w:r>
-              <w:t>_care_need_</w:t>
+            <w:r>
+              <w:t>{{ social_care_need_</w:t>
             </w:r>
             <w:r>
               <w:t>3</w:t>
@@ -6405,13 +5205,8 @@
                 <w:b/>
               </w:rPr>
             </w:pPr>
-            <w:proofErr w:type="gramStart"/>
-            <w:r>
-              <w:t>{{ h</w:t>
-            </w:r>
-            <w:proofErr w:type="gramEnd"/>
-            <w:r>
-              <w:t>1_provision_</w:t>
+            <w:r>
+              <w:t>{{ h1_provision_</w:t>
             </w:r>
             <w:r>
               <w:t>3</w:t>
@@ -6432,13 +5227,8 @@
                 <w:color w:val="FF0000"/>
               </w:rPr>
             </w:pPr>
-            <w:proofErr w:type="gramStart"/>
-            <w:r>
-              <w:t>{{ h</w:t>
-            </w:r>
-            <w:proofErr w:type="gramEnd"/>
-            <w:r>
-              <w:t>2_provision_</w:t>
+            <w:r>
+              <w:t>{{ h2_provision_</w:t>
             </w:r>
             <w:r>
               <w:t>3</w:t>
@@ -6459,13 +5249,8 @@
                 <w:color w:val="FF0000"/>
               </w:rPr>
             </w:pPr>
-            <w:proofErr w:type="gramStart"/>
-            <w:r>
-              <w:t>{{ social</w:t>
-            </w:r>
-            <w:proofErr w:type="gramEnd"/>
-            <w:r>
-              <w:t>_care_outcome_</w:t>
+            <w:r>
+              <w:t>{{ social_care_outcome_</w:t>
             </w:r>
             <w:r>
               <w:t>3</w:t>
@@ -6488,13 +5273,8 @@
                 <w:b/>
               </w:rPr>
             </w:pPr>
-            <w:proofErr w:type="gramStart"/>
-            <w:r>
-              <w:t>{{ social</w:t>
-            </w:r>
-            <w:proofErr w:type="gramEnd"/>
-            <w:r>
-              <w:t>_care_need_</w:t>
+            <w:r>
+              <w:t>{{ social_care_need_</w:t>
             </w:r>
             <w:r>
               <w:t>4</w:t>
@@ -6515,13 +5295,8 @@
                 <w:b/>
               </w:rPr>
             </w:pPr>
-            <w:proofErr w:type="gramStart"/>
-            <w:r>
-              <w:t>{{ h</w:t>
-            </w:r>
-            <w:proofErr w:type="gramEnd"/>
-            <w:r>
-              <w:t>1_provision_</w:t>
+            <w:r>
+              <w:t>{{ h1_provision_</w:t>
             </w:r>
             <w:r>
               <w:t>4</w:t>
@@ -6542,13 +5317,8 @@
                 <w:color w:val="FF0000"/>
               </w:rPr>
             </w:pPr>
-            <w:proofErr w:type="gramStart"/>
-            <w:r>
-              <w:t>{{ h</w:t>
-            </w:r>
-            <w:proofErr w:type="gramEnd"/>
-            <w:r>
-              <w:t>2_provision_</w:t>
+            <w:r>
+              <w:t>{{ h2_provision_</w:t>
             </w:r>
             <w:r>
               <w:t>4</w:t>
@@ -6569,13 +5339,8 @@
                 <w:color w:val="FF0000"/>
               </w:rPr>
             </w:pPr>
-            <w:proofErr w:type="gramStart"/>
-            <w:r>
-              <w:t>{{ social</w:t>
-            </w:r>
-            <w:proofErr w:type="gramEnd"/>
-            <w:r>
-              <w:t>_care_outcome_</w:t>
+            <w:r>
+              <w:t>{{ social_care_outcome_</w:t>
             </w:r>
             <w:r>
               <w:t>4</w:t>
@@ -6598,13 +5363,8 @@
                 <w:b/>
               </w:rPr>
             </w:pPr>
-            <w:proofErr w:type="gramStart"/>
-            <w:r>
-              <w:t>{{ social</w:t>
-            </w:r>
-            <w:proofErr w:type="gramEnd"/>
-            <w:r>
-              <w:t>_care_need_</w:t>
+            <w:r>
+              <w:t>{{ social_care_need_</w:t>
             </w:r>
             <w:r>
               <w:t>5</w:t>
@@ -6625,13 +5385,8 @@
                 <w:b/>
               </w:rPr>
             </w:pPr>
-            <w:proofErr w:type="gramStart"/>
-            <w:r>
-              <w:t>{{ h</w:t>
-            </w:r>
-            <w:proofErr w:type="gramEnd"/>
-            <w:r>
-              <w:t>1_provision_</w:t>
+            <w:r>
+              <w:t>{{ h1_provision_</w:t>
             </w:r>
             <w:r>
               <w:t>5</w:t>
@@ -6652,13 +5407,8 @@
                 <w:color w:val="FF0000"/>
               </w:rPr>
             </w:pPr>
-            <w:proofErr w:type="gramStart"/>
-            <w:r>
-              <w:t>{{ h</w:t>
-            </w:r>
-            <w:proofErr w:type="gramEnd"/>
-            <w:r>
-              <w:t>2_provision_</w:t>
+            <w:r>
+              <w:t>{{ h2_provision_</w:t>
             </w:r>
             <w:r>
               <w:t>5</w:t>
@@ -6679,13 +5429,8 @@
                 <w:color w:val="FF0000"/>
               </w:rPr>
             </w:pPr>
-            <w:proofErr w:type="gramStart"/>
-            <w:r>
-              <w:t>{{ social</w:t>
-            </w:r>
-            <w:proofErr w:type="gramEnd"/>
-            <w:r>
-              <w:t>_care_outcome_</w:t>
+            <w:r>
+              <w:t>{{ social_care_outcome_</w:t>
             </w:r>
             <w:r>
               <w:t>5</w:t>

</xml_diff>